<commit_message>
created final exam questions for cse 208 section 1 & section 2
</commit_message>
<xml_diff>
--- a/FALL 19/CSE 208/cse208_final_sec1.docx
+++ b/FALL 19/CSE 208/cse208_final_sec1.docx
@@ -275,81 +275,47 @@
               <w:rPr>
                 <w:rFonts w:ascii="Bookman Old Style" w:hAnsi="Bookman Old Style"/>
               </w:rPr>
-              <w:t>Consider an undirected graph where each of the nodes is labeled consecutively starting from 0.</w:t>
-            </w:r>
-          </w:p>
-          <w:p>
-            <w:pPr>
-              <w:rPr>
-                <w:rFonts w:ascii="Bookman Old Style" w:hAnsi="Bookman Old Style"/>
-              </w:rPr>
-            </w:pPr>
-            <w:r>
-              <w:rPr>
-                <w:rFonts w:ascii="Bookman Old Style" w:hAnsi="Bookman Old Style"/>
-              </w:rPr>
-              <w:t>You will be given a number of queries. For each query, you will be given a list of edges describing an undirected graph.</w:t>
-            </w:r>
-            <w:bookmarkStart w:id="0" w:name="_GoBack"/>
-            <w:bookmarkEnd w:id="0"/>
-            <w:r>
-              <w:rPr>
-                <w:rFonts w:ascii="Bookman Old Style" w:hAnsi="Bookman Old Style"/>
-              </w:rPr>
-              <w:t xml:space="preserve"> After you create a representation of the graph, you must determine and report the shortest distance to each of the other nodes from a given starting position using the breadth-first search algorithm (BFS). Distances are to be reported in node number order, ascending. If a node is unreachable, print </w:t>
+              <w:t xml:space="preserve">There are </w:t>
             </w:r>
             <m:oMath>
               <m:r>
                 <w:rPr>
                   <w:rFonts w:ascii="Cambria Math" w:hAnsi="Cambria Math"/>
                 </w:rPr>
-                <m:t>-1</m:t>
+                <m:t>N</m:t>
               </m:r>
             </m:oMath>
             <w:r>
               <w:rPr>
                 <w:rFonts w:ascii="Bookman Old Style" w:hAnsi="Bookman Old Style"/>
               </w:rPr>
-              <w:t xml:space="preserve"> for that node.</w:t>
-            </w:r>
-          </w:p>
-          <w:p>
-            <w:pPr>
-              <w:rPr>
-                <w:rFonts w:ascii="Bookman Old Style" w:hAnsi="Bookman Old Style"/>
-              </w:rPr>
-            </w:pPr>
-            <w:r>
-              <w:rPr>
-                <w:rFonts w:ascii="Bookman Old Style" w:hAnsi="Bookman Old Style"/>
-              </w:rPr>
-              <w:t xml:space="preserve">For example, given a graph with </w:t>
+              <w:t xml:space="preserve"> countries </w:t>
             </w:r>
             <m:oMath>
               <m:r>
                 <w:rPr>
                   <w:rFonts w:ascii="Cambria Math" w:hAnsi="Cambria Math"/>
                 </w:rPr>
-                <m:t>5</m:t>
+                <m:t>{0, 1, 2, 3....N-1}</m:t>
               </m:r>
             </m:oMath>
             <w:r>
               <w:rPr>
                 <w:rFonts w:ascii="Bookman Old Style" w:hAnsi="Bookman Old Style"/>
               </w:rPr>
-              <w:t xml:space="preserve"> nodes and </w:t>
+              <w:t xml:space="preserve"> and </w:t>
             </w:r>
             <m:oMath>
               <m:r>
                 <w:rPr>
                   <w:rFonts w:ascii="Cambria Math" w:hAnsi="Cambria Math"/>
                 </w:rPr>
-                <m:t>3</m:t>
+                <m:t>N-1</m:t>
               </m:r>
             </m:oMath>
             <w:r>
               <w:rPr>
-                <w:rFonts w:ascii="Bookman Old Style" w:eastAsiaTheme="minorEastAsia" w:hAnsi="Bookman Old Style"/>
+                <w:rFonts w:ascii="Bookman Old Style" w:hAnsi="Bookman Old Style"/>
               </w:rPr>
               <w:t xml:space="preserve"> </w:t>
             </w:r>
@@ -357,159 +323,32 @@
               <w:rPr>
                 <w:rFonts w:ascii="Bookman Old Style" w:hAnsi="Bookman Old Style"/>
               </w:rPr>
-              <w:t xml:space="preserve">edges, </w:t>
-            </w:r>
-            <m:oMath>
-              <m:d>
-                <m:dPr>
-                  <m:begChr m:val="["/>
-                  <m:endChr m:val="]"/>
-                  <m:ctrlPr>
-                    <w:rPr>
-                      <w:rFonts w:ascii="Cambria Math" w:hAnsi="Cambria Math"/>
-                      <w:i/>
-                    </w:rPr>
-                  </m:ctrlPr>
-                </m:dPr>
-                <m:e>
-                  <m:r>
-                    <w:rPr>
-                      <w:rFonts w:ascii="Cambria Math" w:hAnsi="Cambria Math"/>
-                    </w:rPr>
-                    <m:t>0, 1</m:t>
-                  </m:r>
-                </m:e>
-              </m:d>
-            </m:oMath>
-            <w:r>
-              <w:rPr>
-                <w:rFonts w:ascii="Bookman Old Style" w:eastAsiaTheme="minorEastAsia" w:hAnsi="Bookman Old Style"/>
-              </w:rPr>
-              <w:t xml:space="preserve">, </w:t>
-            </w:r>
-            <m:oMath>
-              <m:d>
-                <m:dPr>
-                  <m:begChr m:val="["/>
-                  <m:endChr m:val="]"/>
-                  <m:ctrlPr>
-                    <w:rPr>
-                      <w:rFonts w:ascii="Cambria Math" w:hAnsi="Cambria Math"/>
-                      <w:i/>
-                    </w:rPr>
-                  </m:ctrlPr>
-                </m:dPr>
-                <m:e>
-                  <m:r>
-                    <w:rPr>
-                      <w:rFonts w:ascii="Cambria Math" w:hAnsi="Cambria Math"/>
-                    </w:rPr>
-                    <m:t>0, 2</m:t>
-                  </m:r>
-                </m:e>
-              </m:d>
-            </m:oMath>
-            <w:r>
-              <w:rPr>
-                <w:rFonts w:ascii="Bookman Old Style" w:eastAsiaTheme="minorEastAsia" w:hAnsi="Bookman Old Style"/>
-              </w:rPr>
-              <w:t xml:space="preserve">, </w:t>
-            </w:r>
-            <m:oMath>
-              <m:d>
-                <m:dPr>
-                  <m:begChr m:val="["/>
-                  <m:endChr m:val="]"/>
-                  <m:ctrlPr>
-                    <w:rPr>
-                      <w:rFonts w:ascii="Cambria Math" w:hAnsi="Cambria Math"/>
-                      <w:i/>
-                    </w:rPr>
-                  </m:ctrlPr>
-                </m:dPr>
-                <m:e>
-                  <m:r>
-                    <w:rPr>
-                      <w:rFonts w:ascii="Cambria Math" w:hAnsi="Cambria Math"/>
-                    </w:rPr>
-                    <m:t>2, 3</m:t>
-                  </m:r>
-                </m:e>
-              </m:d>
-            </m:oMath>
-            <w:r>
-              <w:rPr>
-                <w:rFonts w:ascii="Bookman Old Style" w:hAnsi="Bookman Old Style"/>
-              </w:rPr>
-              <w:t>, a visual representation is:</w:t>
-            </w:r>
-          </w:p>
-          <w:p>
-            <w:pPr>
-              <w:jc w:val="center"/>
-              <w:rPr>
-                <w:rFonts w:ascii="Bookman Old Style" w:hAnsi="Bookman Old Style"/>
-              </w:rPr>
-            </w:pPr>
-            <w:r>
-              <w:rPr>
-                <w:rFonts w:ascii="Bookman Old Style" w:hAnsi="Bookman Old Style"/>
-                <w:noProof/>
-              </w:rPr>
-              <w:drawing>
-                <wp:inline distT="0" distB="0" distL="0" distR="0" wp14:anchorId="56334E12" wp14:editId="0946F20B">
-                  <wp:extent cx="1382400" cy="1231200"/>
-                  <wp:effectExtent l="0" t="0" r="8255" b="7620"/>
-                  <wp:docPr id="1" name="Picture 1"/>
-                  <wp:cNvGraphicFramePr>
-                    <a:graphicFrameLocks xmlns:a="http://schemas.openxmlformats.org/drawingml/2006/main" noChangeAspect="1"/>
-                  </wp:cNvGraphicFramePr>
-                  <a:graphic xmlns:a="http://schemas.openxmlformats.org/drawingml/2006/main">
-                    <a:graphicData uri="http://schemas.openxmlformats.org/drawingml/2006/picture">
-                      <pic:pic xmlns:pic="http://schemas.openxmlformats.org/drawingml/2006/picture">
-                        <pic:nvPicPr>
-                          <pic:cNvPr id="1" name="graph.png"/>
-                          <pic:cNvPicPr/>
-                        </pic:nvPicPr>
-                        <pic:blipFill>
-                          <a:blip r:embed="rId7" cstate="print">
-                            <a:extLst>
-                              <a:ext uri="{28A0092B-C50C-407E-A947-70E740481C1C}">
-                                <a14:useLocalDpi xmlns:a14="http://schemas.microsoft.com/office/drawing/2010/main" val="0"/>
-                              </a:ext>
-                            </a:extLst>
-                          </a:blip>
-                          <a:stretch>
-                            <a:fillRect/>
-                          </a:stretch>
-                        </pic:blipFill>
-                        <pic:spPr>
-                          <a:xfrm>
-                            <a:off x="0" y="0"/>
-                            <a:ext cx="1382400" cy="1231200"/>
-                          </a:xfrm>
-                          <a:prstGeom prst="rect">
-                            <a:avLst/>
-                          </a:prstGeom>
-                        </pic:spPr>
-                      </pic:pic>
-                    </a:graphicData>
-                  </a:graphic>
-                </wp:inline>
-              </w:drawing>
-            </w:r>
-          </w:p>
-          <w:p>
-            <w:pPr>
-              <w:rPr>
-                <w:rFonts w:ascii="Bookman Old Style" w:hAnsi="Bookman Old Style"/>
-              </w:rPr>
-            </w:pPr>
-            <w:r>
-              <w:rPr>
-                <w:rFonts w:ascii="Bookman Old Style" w:hAnsi="Bookman Old Style"/>
-              </w:rPr>
-              <w:t xml:space="preserve">The start node for the example is node </w:t>
+              <w:t>roads</w:t>
+            </w:r>
+            <w:r>
+              <w:rPr>
+                <w:rFonts w:ascii="Bookman Old Style" w:hAnsi="Bookman Old Style"/>
+              </w:rPr>
+              <w:t>.</w:t>
+            </w:r>
+          </w:p>
+          <w:p>
+            <w:pPr>
+              <w:rPr>
+                <w:rFonts w:ascii="Bookman Old Style" w:hAnsi="Bookman Old Style"/>
+              </w:rPr>
+            </w:pPr>
+            <w:r>
+              <w:rPr>
+                <w:rFonts w:ascii="Bookman Old Style" w:hAnsi="Bookman Old Style"/>
+              </w:rPr>
+              <w:t>Emma Stone</w:t>
+            </w:r>
+            <w:r>
+              <w:rPr>
+                <w:rFonts w:ascii="Bookman Old Style" w:hAnsi="Bookman Old Style"/>
+              </w:rPr>
+              <w:t xml:space="preserve"> lives in Country </w:t>
             </w:r>
             <m:oMath>
               <m:r>
@@ -523,63 +362,322 @@
               <w:rPr>
                 <w:rFonts w:ascii="Bookman Old Style" w:hAnsi="Bookman Old Style"/>
               </w:rPr>
-              <w:t xml:space="preserve">. Outputs are calculated for distances to nodes </w:t>
+              <w:t xml:space="preserve"> so this can be considered as the </w:t>
+            </w:r>
+            <w:r>
+              <w:rPr>
+                <w:rFonts w:ascii="Bookman Old Style" w:hAnsi="Bookman Old Style"/>
+              </w:rPr>
+              <w:t>single source of the graph</w:t>
+            </w:r>
+            <w:r>
+              <w:rPr>
+                <w:rFonts w:ascii="Bookman Old Style" w:hAnsi="Bookman Old Style"/>
+              </w:rPr>
+              <w:t>.</w:t>
+            </w:r>
+          </w:p>
+          <w:p>
+            <w:pPr>
+              <w:rPr>
+                <w:rFonts w:ascii="Bookman Old Style" w:hAnsi="Bookman Old Style"/>
+              </w:rPr>
+            </w:pPr>
+            <w:r>
+              <w:rPr>
+                <w:rFonts w:ascii="Bookman Old Style" w:hAnsi="Bookman Old Style"/>
+              </w:rPr>
+              <w:t xml:space="preserve">Now there are </w:t>
             </w:r>
             <m:oMath>
               <m:r>
                 <w:rPr>
                   <w:rFonts w:ascii="Cambria Math" w:hAnsi="Cambria Math"/>
                 </w:rPr>
-                <m:t>1</m:t>
+                <m:t>Q</m:t>
               </m:r>
             </m:oMath>
             <w:r>
               <w:rPr>
                 <w:rFonts w:ascii="Bookman Old Style" w:hAnsi="Bookman Old Style"/>
               </w:rPr>
-              <w:t xml:space="preserve"> through </w:t>
+              <w:t xml:space="preserve"> </w:t>
+            </w:r>
+            <w:r>
+              <w:rPr>
+                <w:rFonts w:ascii="Bookman Old Style" w:hAnsi="Bookman Old Style"/>
+              </w:rPr>
+              <w:t>men</w:t>
+            </w:r>
+            <w:r>
+              <w:rPr>
+                <w:rFonts w:ascii="Bookman Old Style" w:hAnsi="Bookman Old Style"/>
+              </w:rPr>
+              <w:t xml:space="preserve"> who live in various countries (not equal to </w:t>
             </w:r>
             <m:oMath>
               <m:r>
                 <w:rPr>
                   <w:rFonts w:ascii="Cambria Math" w:hAnsi="Cambria Math"/>
                 </w:rPr>
-                <m:t>4</m:t>
+                <m:t>0</m:t>
               </m:r>
             </m:oMath>
             <w:r>
               <w:rPr>
                 <w:rFonts w:ascii="Bookman Old Style" w:hAnsi="Bookman Old Style"/>
               </w:rPr>
-              <w:t xml:space="preserve">: </w:t>
-            </w:r>
-            <m:oMath>
-              <m:d>
-                <m:dPr>
-                  <m:begChr m:val="["/>
-                  <m:endChr m:val="]"/>
-                  <m:ctrlPr>
-                    <w:rPr>
-                      <w:rFonts w:ascii="Cambria Math" w:hAnsi="Cambria Math"/>
-                      <w:i/>
-                    </w:rPr>
-                  </m:ctrlPr>
-                </m:dPr>
-                <m:e>
-                  <m:r>
-                    <w:rPr>
-                      <w:rFonts w:ascii="Cambria Math" w:hAnsi="Cambria Math"/>
-                    </w:rPr>
-                    <m:t>1, 1, 2, -1</m:t>
-                  </m:r>
-                </m:e>
-              </m:d>
-            </m:oMath>
+              <w:t>).</w:t>
+            </w:r>
+            <w:r>
+              <w:rPr>
+                <w:rFonts w:ascii="Bookman Old Style" w:hAnsi="Bookman Old Style"/>
+              </w:rPr>
+              <w:t xml:space="preserve"> </w:t>
+            </w:r>
+            <w:r>
+              <w:rPr>
+                <w:rFonts w:ascii="Bookman Old Style" w:hAnsi="Bookman Old Style"/>
+              </w:rPr>
+              <w:t>All of them want to propose</w:t>
+            </w:r>
+            <w:r>
+              <w:rPr>
+                <w:rFonts w:ascii="Bookman Old Style" w:hAnsi="Bookman Old Style"/>
+              </w:rPr>
+              <w:t xml:space="preserve"> to</w:t>
+            </w:r>
+            <w:r>
+              <w:rPr>
+                <w:rFonts w:ascii="Bookman Old Style" w:hAnsi="Bookman Old Style"/>
+              </w:rPr>
+              <w:t xml:space="preserve"> </w:t>
+            </w:r>
+            <w:r>
+              <w:rPr>
+                <w:rFonts w:ascii="Bookman Old Style" w:hAnsi="Bookman Old Style"/>
+              </w:rPr>
+              <w:t>Emma</w:t>
+            </w:r>
             <w:r>
               <w:rPr>
                 <w:rFonts w:ascii="Bookman Old Style" w:hAnsi="Bookman Old Style"/>
               </w:rPr>
               <w:t>.</w:t>
+            </w:r>
+            <w:r>
+              <w:rPr>
+                <w:rFonts w:ascii="Bookman Old Style" w:hAnsi="Bookman Old Style"/>
+              </w:rPr>
+              <w:t xml:space="preserve"> </w:t>
+            </w:r>
+            <w:r>
+              <w:rPr>
+                <w:rFonts w:ascii="Bookman Old Style" w:hAnsi="Bookman Old Style"/>
+              </w:rPr>
+              <w:t xml:space="preserve">But </w:t>
+            </w:r>
+            <w:r>
+              <w:rPr>
+                <w:rFonts w:ascii="Bookman Old Style" w:hAnsi="Bookman Old Style"/>
+              </w:rPr>
+              <w:t>She</w:t>
+            </w:r>
+            <w:r>
+              <w:rPr>
+                <w:rFonts w:ascii="Bookman Old Style" w:hAnsi="Bookman Old Style"/>
+              </w:rPr>
+              <w:t xml:space="preserve"> has some condition</w:t>
+            </w:r>
+            <w:r>
+              <w:rPr>
+                <w:rFonts w:ascii="Bookman Old Style" w:hAnsi="Bookman Old Style"/>
+              </w:rPr>
+              <w:t>s</w:t>
+            </w:r>
+            <w:r>
+              <w:rPr>
+                <w:rFonts w:ascii="Bookman Old Style" w:hAnsi="Bookman Old Style"/>
+              </w:rPr>
+              <w:t>.</w:t>
+            </w:r>
+          </w:p>
+          <w:p>
+            <w:pPr>
+              <w:rPr>
+                <w:rFonts w:ascii="Bookman Old Style" w:hAnsi="Bookman Old Style"/>
+              </w:rPr>
+            </w:pPr>
+            <w:r>
+              <w:rPr>
+                <w:rFonts w:ascii="Bookman Old Style" w:hAnsi="Bookman Old Style"/>
+              </w:rPr>
+              <w:t>Sh</w:t>
+            </w:r>
+            <w:r>
+              <w:rPr>
+                <w:rFonts w:ascii="Bookman Old Style" w:hAnsi="Bookman Old Style"/>
+              </w:rPr>
+              <w:t xml:space="preserve">e will accept the proposal of the </w:t>
+            </w:r>
+            <w:r>
+              <w:rPr>
+                <w:rFonts w:ascii="Bookman Old Style" w:hAnsi="Bookman Old Style"/>
+              </w:rPr>
+              <w:t>man</w:t>
+            </w:r>
+            <w:r>
+              <w:rPr>
+                <w:rFonts w:ascii="Bookman Old Style" w:hAnsi="Bookman Old Style"/>
+              </w:rPr>
+              <w:t xml:space="preserve"> who lives at </w:t>
+            </w:r>
+            <w:r>
+              <w:rPr>
+                <w:rFonts w:ascii="Bookman Old Style" w:hAnsi="Bookman Old Style"/>
+              </w:rPr>
+              <w:t xml:space="preserve">the </w:t>
+            </w:r>
+            <w:r>
+              <w:rPr>
+                <w:rFonts w:ascii="Bookman Old Style" w:hAnsi="Bookman Old Style"/>
+              </w:rPr>
+              <w:t>minimum distance from h</w:t>
+            </w:r>
+            <w:r>
+              <w:rPr>
+                <w:rFonts w:ascii="Bookman Old Style" w:hAnsi="Bookman Old Style"/>
+              </w:rPr>
+              <w:t>er</w:t>
+            </w:r>
+            <w:r>
+              <w:rPr>
+                <w:rFonts w:ascii="Bookman Old Style" w:hAnsi="Bookman Old Style"/>
+              </w:rPr>
+              <w:t xml:space="preserve"> country.</w:t>
+            </w:r>
+          </w:p>
+          <w:p>
+            <w:pPr>
+              <w:rPr>
+                <w:rFonts w:ascii="Bookman Old Style" w:hAnsi="Bookman Old Style"/>
+              </w:rPr>
+            </w:pPr>
+            <w:r>
+              <w:rPr>
+                <w:rFonts w:ascii="Bookman Old Style" w:hAnsi="Bookman Old Style"/>
+              </w:rPr>
+              <w:t xml:space="preserve">Now the distance between </w:t>
+            </w:r>
+            <w:r>
+              <w:rPr>
+                <w:rFonts w:ascii="Bookman Old Style" w:hAnsi="Bookman Old Style"/>
+              </w:rPr>
+              <w:t xml:space="preserve">any </w:t>
+            </w:r>
+            <w:r>
+              <w:rPr>
+                <w:rFonts w:ascii="Bookman Old Style" w:hAnsi="Bookman Old Style"/>
+              </w:rPr>
+              <w:t>two countries is the number of roads between them.</w:t>
+            </w:r>
+          </w:p>
+          <w:p>
+            <w:pPr>
+              <w:rPr>
+                <w:rFonts w:ascii="Bookman Old Style" w:hAnsi="Bookman Old Style"/>
+              </w:rPr>
+            </w:pPr>
+            <w:r>
+              <w:rPr>
+                <w:rFonts w:ascii="Bookman Old Style" w:hAnsi="Bookman Old Style"/>
+              </w:rPr>
+              <w:t xml:space="preserve">If two or more </w:t>
+            </w:r>
+            <w:r>
+              <w:rPr>
+                <w:rFonts w:ascii="Bookman Old Style" w:hAnsi="Bookman Old Style"/>
+              </w:rPr>
+              <w:t>men</w:t>
+            </w:r>
+            <w:r>
+              <w:rPr>
+                <w:rFonts w:ascii="Bookman Old Style" w:hAnsi="Bookman Old Style"/>
+              </w:rPr>
+              <w:t xml:space="preserve"> are at the same minimum distance then </w:t>
+            </w:r>
+            <w:r>
+              <w:rPr>
+                <w:rFonts w:ascii="Bookman Old Style" w:hAnsi="Bookman Old Style"/>
+              </w:rPr>
+              <w:t>s</w:t>
+            </w:r>
+            <w:r>
+              <w:rPr>
+                <w:rFonts w:ascii="Bookman Old Style" w:hAnsi="Bookman Old Style"/>
+              </w:rPr>
+              <w:t xml:space="preserve">he will accept the proposal of the </w:t>
+            </w:r>
+            <w:r>
+              <w:rPr>
+                <w:rFonts w:ascii="Bookman Old Style" w:hAnsi="Bookman Old Style"/>
+              </w:rPr>
+              <w:t>man</w:t>
+            </w:r>
+            <w:r>
+              <w:rPr>
+                <w:rFonts w:ascii="Bookman Old Style" w:hAnsi="Bookman Old Style"/>
+              </w:rPr>
+              <w:t xml:space="preserve"> who lives in a country with minimum id.</w:t>
+            </w:r>
+          </w:p>
+          <w:p>
+            <w:pPr>
+              <w:rPr>
+                <w:rFonts w:ascii="Bookman Old Style" w:hAnsi="Bookman Old Style"/>
+              </w:rPr>
+            </w:pPr>
+            <w:r>
+              <w:rPr>
+                <w:rFonts w:ascii="Bookman Old Style" w:hAnsi="Bookman Old Style"/>
+              </w:rPr>
+              <w:t xml:space="preserve">No two </w:t>
+            </w:r>
+            <w:r>
+              <w:rPr>
+                <w:rFonts w:ascii="Bookman Old Style" w:hAnsi="Bookman Old Style"/>
+              </w:rPr>
+              <w:t>men</w:t>
+            </w:r>
+            <w:r>
+              <w:rPr>
+                <w:rFonts w:ascii="Bookman Old Style" w:hAnsi="Bookman Old Style"/>
+              </w:rPr>
+              <w:t xml:space="preserve"> are </w:t>
+            </w:r>
+            <w:r>
+              <w:rPr>
+                <w:rFonts w:ascii="Bookman Old Style" w:hAnsi="Bookman Old Style"/>
+              </w:rPr>
+              <w:t>in</w:t>
+            </w:r>
+            <w:r>
+              <w:rPr>
+                <w:rFonts w:ascii="Bookman Old Style" w:hAnsi="Bookman Old Style"/>
+              </w:rPr>
+              <w:t xml:space="preserve"> </w:t>
+            </w:r>
+            <w:r>
+              <w:rPr>
+                <w:rFonts w:ascii="Bookman Old Style" w:hAnsi="Bookman Old Style"/>
+              </w:rPr>
+              <w:t xml:space="preserve">the </w:t>
+            </w:r>
+            <w:r>
+              <w:rPr>
+                <w:rFonts w:ascii="Bookman Old Style" w:hAnsi="Bookman Old Style"/>
+              </w:rPr>
+              <w:t>same country.</w:t>
             </w:r>
           </w:p>
           <w:p>
@@ -600,134 +698,128 @@
           <w:p>
             <w:pPr>
               <w:rPr>
-                <w:rFonts w:ascii="Bookman Old Style" w:hAnsi="Bookman Old Style"/>
-              </w:rPr>
-            </w:pPr>
-            <w:r>
-              <w:rPr>
-                <w:rFonts w:ascii="Bookman Old Style" w:hAnsi="Bookman Old Style"/>
-              </w:rPr>
-              <w:t xml:space="preserve">The first line contains an integer </w:t>
+                <w:rFonts w:ascii="Bookman Old Style" w:eastAsiaTheme="minorEastAsia" w:hAnsi="Bookman Old Style"/>
+              </w:rPr>
+            </w:pPr>
+            <w:r>
+              <w:rPr>
+                <w:rFonts w:ascii="Bookman Old Style" w:hAnsi="Bookman Old Style"/>
+              </w:rPr>
+              <w:t xml:space="preserve">The </w:t>
+            </w:r>
+            <w:r>
+              <w:rPr>
+                <w:rFonts w:ascii="Bookman Old Style" w:hAnsi="Bookman Old Style"/>
+              </w:rPr>
+              <w:t>First</w:t>
+            </w:r>
+            <w:r>
+              <w:rPr>
+                <w:rFonts w:ascii="Bookman Old Style" w:hAnsi="Bookman Old Style"/>
+              </w:rPr>
+              <w:t>-</w:t>
+            </w:r>
+            <w:r>
+              <w:rPr>
+                <w:rFonts w:ascii="Bookman Old Style" w:hAnsi="Bookman Old Style"/>
+              </w:rPr>
+              <w:t xml:space="preserve">line consists of </w:t>
             </w:r>
             <m:oMath>
               <m:r>
                 <w:rPr>
                   <w:rFonts w:ascii="Cambria Math" w:hAnsi="Cambria Math"/>
                 </w:rPr>
-                <m:t>q</m:t>
+                <m:t>N</m:t>
               </m:r>
             </m:oMath>
             <w:r>
               <w:rPr>
                 <w:rFonts w:ascii="Bookman Old Style" w:hAnsi="Bookman Old Style"/>
               </w:rPr>
-              <w:t xml:space="preserve">, the number of queries. Each of the following </w:t>
+              <w:t>,</w:t>
+            </w:r>
+            <w:r>
+              <w:rPr>
+                <w:rFonts w:ascii="Bookman Old Style" w:hAnsi="Bookman Old Style"/>
+              </w:rPr>
+              <w:t xml:space="preserve"> </w:t>
+            </w:r>
+            <w:r>
+              <w:rPr>
+                <w:rFonts w:ascii="Bookman Old Style" w:hAnsi="Bookman Old Style"/>
+              </w:rPr>
+              <w:t>i.e. number of countries</w:t>
+            </w:r>
+            <w:r>
+              <w:rPr>
+                <w:rFonts w:ascii="Bookman Old Style" w:hAnsi="Bookman Old Style"/>
+              </w:rPr>
+              <w:t xml:space="preserve">. </w:t>
+            </w:r>
+            <w:r>
+              <w:rPr>
+                <w:rFonts w:ascii="Bookman Old Style" w:hAnsi="Bookman Old Style"/>
+              </w:rPr>
+              <w:t xml:space="preserve">Next </w:t>
             </w:r>
             <m:oMath>
               <m:r>
                 <w:rPr>
                   <w:rFonts w:ascii="Cambria Math" w:hAnsi="Cambria Math"/>
                 </w:rPr>
-                <m:t>q</m:t>
+                <m:t>N-1</m:t>
               </m:r>
             </m:oMath>
             <w:r>
               <w:rPr>
                 <w:rFonts w:ascii="Bookman Old Style" w:hAnsi="Bookman Old Style"/>
               </w:rPr>
-              <w:t xml:space="preserve"> sets of lines have the following format:</w:t>
-            </w:r>
-          </w:p>
-          <w:p>
-            <w:pPr>
-              <w:pStyle w:val="ListParagraph"/>
-              <w:numPr>
-                <w:ilvl w:val="0"/>
-                <w:numId w:val="8"/>
-              </w:numPr>
-              <w:rPr>
-                <w:rFonts w:ascii="Bookman Old Style" w:hAnsi="Bookman Old Style"/>
-              </w:rPr>
-            </w:pPr>
-            <w:r>
-              <w:rPr>
-                <w:rFonts w:ascii="Bookman Old Style" w:hAnsi="Bookman Old Style"/>
-              </w:rPr>
-              <w:t xml:space="preserve">The first line contains two space-separated integers </w:t>
+              <w:t xml:space="preserve"> lines</w:t>
+            </w:r>
+            <w:r>
+              <w:rPr>
+                <w:rFonts w:ascii="Bookman Old Style" w:hAnsi="Bookman Old Style"/>
+              </w:rPr>
+              <w:t xml:space="preserve"> each contain</w:t>
+            </w:r>
+            <w:r>
+              <w:rPr>
+                <w:rFonts w:ascii="Bookman Old Style" w:hAnsi="Bookman Old Style"/>
+              </w:rPr>
+              <w:t xml:space="preserve"> two space-separated integers </w:t>
+            </w:r>
+            <w:r>
+              <w:rPr>
+                <w:rFonts w:ascii="Bookman Old Style" w:hAnsi="Bookman Old Style"/>
+              </w:rPr>
+              <w:t xml:space="preserve"> </w:t>
             </w:r>
             <m:oMath>
               <m:r>
                 <w:rPr>
                   <w:rFonts w:ascii="Cambria Math" w:hAnsi="Cambria Math"/>
                 </w:rPr>
-                <m:t>n</m:t>
+                <m:t>u, v</m:t>
               </m:r>
             </m:oMath>
             <w:r>
               <w:rPr>
                 <w:rFonts w:ascii="Bookman Old Style" w:hAnsi="Bookman Old Style"/>
               </w:rPr>
-              <w:t xml:space="preserve"> and </w:t>
-            </w:r>
-            <m:oMath>
-              <m:r>
-                <w:rPr>
-                  <w:rFonts w:ascii="Cambria Math" w:hAnsi="Cambria Math"/>
-                </w:rPr>
-                <m:t>m</m:t>
-              </m:r>
-            </m:oMath>
-            <w:r>
-              <w:rPr>
-                <w:rFonts w:ascii="Bookman Old Style" w:hAnsi="Bookman Old Style"/>
-              </w:rPr>
-              <w:t>, the number of nodes and edges in the graph.</w:t>
-            </w:r>
-          </w:p>
-          <w:p>
-            <w:pPr>
-              <w:pStyle w:val="ListParagraph"/>
-              <w:numPr>
-                <w:ilvl w:val="0"/>
-                <w:numId w:val="8"/>
-              </w:numPr>
-              <w:rPr>
-                <w:rFonts w:ascii="Bookman Old Style" w:hAnsi="Bookman Old Style"/>
-              </w:rPr>
-            </w:pPr>
-            <w:r>
-              <w:rPr>
-                <w:rFonts w:ascii="Bookman Old Style" w:hAnsi="Bookman Old Style"/>
-              </w:rPr>
-              <w:t xml:space="preserve">Each line </w:t>
-            </w:r>
-            <m:oMath>
-              <m:r>
-                <w:rPr>
-                  <w:rFonts w:ascii="Cambria Math" w:hAnsi="Cambria Math"/>
-                </w:rPr>
-                <m:t>i</m:t>
-              </m:r>
-            </m:oMath>
-            <w:r>
-              <w:rPr>
-                <w:rFonts w:ascii="Bookman Old Style" w:hAnsi="Bookman Old Style"/>
-              </w:rPr>
-              <w:t xml:space="preserve"> of the </w:t>
-            </w:r>
-            <m:oMath>
-              <m:r>
-                <w:rPr>
-                  <w:rFonts w:ascii="Cambria Math" w:hAnsi="Cambria Math"/>
-                </w:rPr>
-                <m:t>m</m:t>
-              </m:r>
-            </m:oMath>
-            <w:r>
-              <w:rPr>
-                <w:rFonts w:ascii="Bookman Old Style" w:hAnsi="Bookman Old Style"/>
-              </w:rPr>
-              <w:t xml:space="preserve"> subsequent lines contains two space-separated integers, </w:t>
+              <w:t xml:space="preserve"> denot</w:t>
+            </w:r>
+            <w:r>
+              <w:rPr>
+                <w:rFonts w:ascii="Bookman Old Style" w:hAnsi="Bookman Old Style"/>
+              </w:rPr>
+              <w:t>ing that</w:t>
+            </w:r>
+            <w:r>
+              <w:rPr>
+                <w:rFonts w:ascii="Bookman Old Style" w:hAnsi="Bookman Old Style"/>
+              </w:rPr>
+              <w:t xml:space="preserve"> there is a road between </w:t>
             </w:r>
             <m:oMath>
               <m:r>
@@ -755,67 +847,91 @@
               <w:rPr>
                 <w:rFonts w:ascii="Bookman Old Style" w:hAnsi="Bookman Old Style"/>
               </w:rPr>
-              <w:t xml:space="preserve">, describing an edge connecting node </w:t>
+              <w:t xml:space="preserve">. </w:t>
+            </w:r>
+            <w:r>
+              <w:rPr>
+                <w:rFonts w:ascii="Bookman Old Style" w:hAnsi="Bookman Old Style"/>
+              </w:rPr>
+              <w:t>The n</w:t>
+            </w:r>
+            <w:r>
+              <w:rPr>
+                <w:rFonts w:ascii="Bookman Old Style" w:hAnsi="Bookman Old Style"/>
+              </w:rPr>
+              <w:t xml:space="preserve">ext line consists of </w:t>
             </w:r>
             <m:oMath>
               <m:r>
                 <w:rPr>
                   <w:rFonts w:ascii="Cambria Math" w:hAnsi="Cambria Math"/>
                 </w:rPr>
-                <m:t>u</m:t>
+                <m:t>Q</m:t>
               </m:r>
             </m:oMath>
             <w:r>
               <w:rPr>
-                <w:rFonts w:ascii="Bookman Old Style" w:hAnsi="Bookman Old Style"/>
-              </w:rPr>
-              <w:t xml:space="preserve"> to node </w:t>
+                <w:rFonts w:ascii="Bookman Old Style" w:eastAsiaTheme="minorEastAsia" w:hAnsi="Bookman Old Style"/>
+              </w:rPr>
+              <w:t xml:space="preserve">, i.e. </w:t>
+            </w:r>
+            <w:r>
+              <w:rPr>
+                <w:rFonts w:ascii="Bookman Old Style" w:eastAsiaTheme="minorEastAsia" w:hAnsi="Bookman Old Style"/>
+              </w:rPr>
+              <w:t xml:space="preserve">the </w:t>
+            </w:r>
+            <w:r>
+              <w:rPr>
+                <w:rFonts w:ascii="Bookman Old Style" w:eastAsiaTheme="minorEastAsia" w:hAnsi="Bookman Old Style"/>
+              </w:rPr>
+              <w:t>number of men wanting to propose Emma.</w:t>
+            </w:r>
+            <w:r>
+              <w:rPr>
+                <w:rFonts w:ascii="Bookman Old Style" w:hAnsi="Bookman Old Style"/>
+              </w:rPr>
+              <w:t xml:space="preserve"> Next </w:t>
             </w:r>
             <m:oMath>
               <m:r>
                 <w:rPr>
                   <w:rFonts w:ascii="Cambria Math" w:hAnsi="Cambria Math"/>
                 </w:rPr>
-                <m:t>v</m:t>
+                <m:t>Q</m:t>
               </m:r>
             </m:oMath>
             <w:r>
               <w:rPr>
                 <w:rFonts w:ascii="Bookman Old Style" w:hAnsi="Bookman Old Style"/>
               </w:rPr>
-              <w:t>.</w:t>
-            </w:r>
-          </w:p>
-          <w:p>
-            <w:pPr>
-              <w:pStyle w:val="ListParagraph"/>
-              <w:numPr>
-                <w:ilvl w:val="0"/>
-                <w:numId w:val="8"/>
-              </w:numPr>
-              <w:rPr>
-                <w:rFonts w:ascii="Bookman Old Style" w:eastAsiaTheme="minorEastAsia" w:hAnsi="Bookman Old Style"/>
-              </w:rPr>
-            </w:pPr>
-            <w:r>
-              <w:rPr>
-                <w:rFonts w:ascii="Bookman Old Style" w:hAnsi="Bookman Old Style"/>
-              </w:rPr>
-              <w:t xml:space="preserve">The last line contains a single integer, </w:t>
+              <w:t xml:space="preserve"> lines consist of </w:t>
             </w:r>
             <m:oMath>
               <m:r>
                 <w:rPr>
                   <w:rFonts w:ascii="Cambria Math" w:hAnsi="Cambria Math"/>
                 </w:rPr>
-                <m:t>s</m:t>
+                <m:t>x</m:t>
               </m:r>
             </m:oMath>
             <w:r>
               <w:rPr>
                 <w:rFonts w:ascii="Bookman Old Style" w:hAnsi="Bookman Old Style"/>
               </w:rPr>
-              <w:t>, denoting the index of the starting node.</w:t>
+              <w:t xml:space="preserve"> where the </w:t>
+            </w:r>
+            <w:r>
+              <w:rPr>
+                <w:rFonts w:ascii="Bookman Old Style" w:hAnsi="Bookman Old Style"/>
+              </w:rPr>
+              <w:t>men</w:t>
+            </w:r>
+            <w:r>
+              <w:rPr>
+                <w:rFonts w:ascii="Bookman Old Style" w:hAnsi="Bookman Old Style"/>
+              </w:rPr>
+              <w:t xml:space="preserve"> live.</w:t>
             </w:r>
           </w:p>
           <w:p>
@@ -836,158 +952,26 @@
           <w:p>
             <w:pPr>
               <w:rPr>
-                <w:rFonts w:ascii="Bookman Old Style" w:hAnsi="Bookman Old Style"/>
-              </w:rPr>
-            </w:pPr>
-            <w:r>
-              <w:rPr>
-                <w:rFonts w:ascii="Bookman Old Style" w:hAnsi="Bookman Old Style"/>
-              </w:rPr>
-              <w:t xml:space="preserve">For each of the </w:t>
-            </w:r>
-            <m:oMath>
-              <m:r>
-                <w:rPr>
-                  <w:rFonts w:ascii="Cambria Math" w:hAnsi="Cambria Math"/>
-                </w:rPr>
-                <m:t>q</m:t>
-              </m:r>
-            </m:oMath>
-            <w:r>
-              <w:rPr>
-                <w:rFonts w:ascii="Bookman Old Style" w:hAnsi="Bookman Old Style"/>
-              </w:rPr>
-              <w:t xml:space="preserve"> queries, print a single line of </w:t>
-            </w:r>
-            <m:oMath>
-              <m:r>
-                <w:rPr>
-                  <w:rFonts w:ascii="Cambria Math" w:hAnsi="Cambria Math"/>
-                </w:rPr>
-                <m:t>n-1</m:t>
-              </m:r>
-            </m:oMath>
-            <w:r>
-              <w:rPr>
-                <w:rFonts w:ascii="Bookman Old Style" w:hAnsi="Bookman Old Style"/>
-              </w:rPr>
-              <w:t xml:space="preserve"> space-separated integers denoting the shortest distances to each of the </w:t>
-            </w:r>
-            <m:oMath>
-              <m:r>
-                <w:rPr>
-                  <w:rFonts w:ascii="Cambria Math" w:hAnsi="Cambria Math"/>
-                </w:rPr>
-                <m:t>n-1</m:t>
-              </m:r>
-            </m:oMath>
-            <w:r>
-              <w:rPr>
-                <w:rFonts w:ascii="Bookman Old Style" w:hAnsi="Bookman Old Style"/>
-              </w:rPr>
-              <w:t xml:space="preserve"> other nodes from starting position </w:t>
-            </w:r>
-            <m:oMath>
-              <m:r>
-                <w:rPr>
-                  <w:rFonts w:ascii="Cambria Math" w:hAnsi="Cambria Math"/>
-                </w:rPr>
-                <m:t>s</m:t>
-              </m:r>
-            </m:oMath>
-            <w:r>
-              <w:rPr>
-                <w:rFonts w:ascii="Bookman Old Style" w:hAnsi="Bookman Old Style"/>
-              </w:rPr>
-              <w:t xml:space="preserve">. These distances should be listed sequentially by node number (i.e., </w:t>
-            </w:r>
-            <m:oMath>
-              <m:r>
-                <w:rPr>
-                  <w:rFonts w:ascii="Cambria Math" w:hAnsi="Cambria Math"/>
-                </w:rPr>
-                <m:t>0, 1,… , n-1</m:t>
-              </m:r>
-            </m:oMath>
-            <w:r>
-              <w:rPr>
-                <w:rFonts w:ascii="Bookman Old Style" w:hAnsi="Bookman Old Style"/>
-              </w:rPr>
-              <w:t xml:space="preserve">), but should not include node </w:t>
-            </w:r>
-            <m:oMath>
-              <m:r>
-                <w:rPr>
-                  <w:rFonts w:ascii="Cambria Math" w:hAnsi="Cambria Math"/>
-                </w:rPr>
-                <m:t>s</m:t>
-              </m:r>
-            </m:oMath>
-            <w:r>
-              <w:rPr>
-                <w:rFonts w:ascii="Bookman Old Style" w:hAnsi="Bookman Old Style"/>
-              </w:rPr>
-              <w:t xml:space="preserve">. If some node is unreachable from </w:t>
-            </w:r>
-            <m:oMath>
-              <m:r>
-                <w:rPr>
-                  <w:rFonts w:ascii="Cambria Math" w:hAnsi="Cambria Math"/>
-                </w:rPr>
-                <m:t>s</m:t>
-              </m:r>
-            </m:oMath>
-            <w:r>
-              <w:rPr>
-                <w:rFonts w:ascii="Bookman Old Style" w:hAnsi="Bookman Old Style"/>
-              </w:rPr>
-              <w:t xml:space="preserve">, print </w:t>
-            </w:r>
-            <m:oMath>
-              <m:r>
-                <w:rPr>
-                  <w:rFonts w:ascii="Cambria Math" w:hAnsi="Cambria Math"/>
-                </w:rPr>
-                <m:t>-1</m:t>
-              </m:r>
-            </m:oMath>
-            <w:r>
-              <w:rPr>
-                <w:rFonts w:ascii="Bookman Old Style" w:hAnsi="Bookman Old Style"/>
-              </w:rPr>
-              <w:t xml:space="preserve"> as the distance to that node.</w:t>
-            </w:r>
-          </w:p>
-          <w:p>
-            <w:pPr>
-              <w:rPr>
                 <w:rFonts w:ascii="Bookman Old Style" w:eastAsiaTheme="minorEastAsia" w:hAnsi="Bookman Old Style"/>
               </w:rPr>
             </w:pPr>
-          </w:p>
-          <w:p>
-            <w:pPr>
+            <w:r>
               <w:rPr>
                 <w:rFonts w:ascii="Bookman Old Style" w:eastAsiaTheme="minorEastAsia" w:hAnsi="Bookman Old Style"/>
               </w:rPr>
-            </w:pPr>
-          </w:p>
-          <w:p>
-            <w:pPr>
-              <w:jc w:val="center"/>
+              <w:t xml:space="preserve">Print the id of the country of the </w:t>
+            </w:r>
+            <w:r>
               <w:rPr>
                 <w:rFonts w:ascii="Bookman Old Style" w:eastAsiaTheme="minorEastAsia" w:hAnsi="Bookman Old Style"/>
-                <w:b/>
-                <w:bCs/>
-              </w:rPr>
-            </w:pPr>
+              </w:rPr>
+              <w:t>man</w:t>
+            </w:r>
             <w:r>
               <w:rPr>
                 <w:rFonts w:ascii="Bookman Old Style" w:eastAsiaTheme="minorEastAsia" w:hAnsi="Bookman Old Style"/>
-                <w:b/>
-                <w:bCs/>
-              </w:rPr>
-              <w:t>P.T.O</w:t>
+              </w:rPr>
+              <w:t xml:space="preserve"> who will be accepted.</w:t>
             </w:r>
           </w:p>
           <w:p>
@@ -1020,13 +1004,13 @@
                       <w:bCs/>
                     </w:rPr>
                   </w:pPr>
+                  <w:bookmarkStart w:id="0" w:name="_Hlk29851969"/>
                   <w:r>
                     <w:rPr>
                       <w:rFonts w:ascii="Bookman Old Style" w:hAnsi="Bookman Old Style"/>
                       <w:b/>
                       <w:bCs/>
                     </w:rPr>
-                    <w:lastRenderedPageBreak/>
                     <w:t>SAMPLE INPUT</w:t>
                   </w:r>
                 </w:p>
@@ -1061,164 +1045,522 @@
                 </w:tcPr>
                 <w:p>
                   <w:pPr>
-                    <w:rPr>
-                      <w:rFonts w:ascii="Bookman Old Style" w:hAnsi="Bookman Old Style"/>
-                      <w:lang w:val="en-SG"/>
+                    <w:shd w:val="clear" w:color="auto" w:fill="FFFFFF"/>
+                    <w:tabs>
+                      <w:tab w:val="left" w:pos="916"/>
+                      <w:tab w:val="left" w:pos="1832"/>
+                      <w:tab w:val="left" w:pos="2748"/>
+                      <w:tab w:val="left" w:pos="3664"/>
+                      <w:tab w:val="left" w:pos="4580"/>
+                      <w:tab w:val="left" w:pos="5496"/>
+                      <w:tab w:val="left" w:pos="6412"/>
+                      <w:tab w:val="left" w:pos="7328"/>
+                      <w:tab w:val="left" w:pos="8244"/>
+                      <w:tab w:val="left" w:pos="9160"/>
+                      <w:tab w:val="left" w:pos="10076"/>
+                      <w:tab w:val="left" w:pos="10992"/>
+                      <w:tab w:val="left" w:pos="11908"/>
+                      <w:tab w:val="left" w:pos="12824"/>
+                      <w:tab w:val="left" w:pos="13740"/>
+                      <w:tab w:val="left" w:pos="14656"/>
+                    </w:tabs>
+                    <w:jc w:val="left"/>
+                    <w:rPr>
+                      <w:rFonts w:ascii="Courier New" w:eastAsia="Times New Roman" w:hAnsi="Courier New" w:cs="Courier New"/>
+                      <w:sz w:val="21"/>
+                      <w:szCs w:val="21"/>
+                      <w:lang w:val="en-SG" w:eastAsia="en-SG"/>
                     </w:rPr>
                   </w:pPr>
                   <w:r>
                     <w:rPr>
-                      <w:rFonts w:ascii="Bookman Old Style" w:hAnsi="Bookman Old Style"/>
-                      <w:lang w:val="en-SG"/>
+                      <w:rFonts w:ascii="Courier New" w:eastAsia="Times New Roman" w:hAnsi="Courier New" w:cs="Courier New"/>
+                      <w:sz w:val="21"/>
+                      <w:szCs w:val="21"/>
+                      <w:lang w:val="en-SG" w:eastAsia="en-SG"/>
+                    </w:rPr>
+                    <w:t>6</w:t>
+                  </w:r>
+                </w:p>
+                <w:p>
+                  <w:pPr>
+                    <w:shd w:val="clear" w:color="auto" w:fill="FFFFFF"/>
+                    <w:tabs>
+                      <w:tab w:val="left" w:pos="916"/>
+                      <w:tab w:val="left" w:pos="1832"/>
+                      <w:tab w:val="left" w:pos="2748"/>
+                      <w:tab w:val="left" w:pos="3664"/>
+                      <w:tab w:val="left" w:pos="4580"/>
+                      <w:tab w:val="left" w:pos="5496"/>
+                      <w:tab w:val="left" w:pos="6412"/>
+                      <w:tab w:val="left" w:pos="7328"/>
+                      <w:tab w:val="left" w:pos="8244"/>
+                      <w:tab w:val="left" w:pos="9160"/>
+                      <w:tab w:val="left" w:pos="10076"/>
+                      <w:tab w:val="left" w:pos="10992"/>
+                      <w:tab w:val="left" w:pos="11908"/>
+                      <w:tab w:val="left" w:pos="12824"/>
+                      <w:tab w:val="left" w:pos="13740"/>
+                      <w:tab w:val="left" w:pos="14656"/>
+                    </w:tabs>
+                    <w:jc w:val="left"/>
+                    <w:rPr>
+                      <w:rFonts w:ascii="Courier New" w:eastAsia="Times New Roman" w:hAnsi="Courier New" w:cs="Courier New"/>
+                      <w:sz w:val="21"/>
+                      <w:szCs w:val="21"/>
+                      <w:lang w:val="en-SG" w:eastAsia="en-SG"/>
+                    </w:rPr>
+                  </w:pPr>
+                  <w:r>
+                    <w:rPr>
+                      <w:rFonts w:ascii="Courier New" w:eastAsia="Times New Roman" w:hAnsi="Courier New" w:cs="Courier New"/>
+                      <w:sz w:val="21"/>
+                      <w:szCs w:val="21"/>
+                      <w:lang w:val="en-SG" w:eastAsia="en-SG"/>
+                    </w:rPr>
+                    <w:t>0</w:t>
+                  </w:r>
+                  <w:r>
+                    <w:rPr>
+                      <w:rFonts w:ascii="Courier New" w:eastAsia="Times New Roman" w:hAnsi="Courier New" w:cs="Courier New"/>
+                      <w:sz w:val="21"/>
+                      <w:szCs w:val="21"/>
+                      <w:lang w:val="en-SG" w:eastAsia="en-SG"/>
+                    </w:rPr>
+                    <w:t xml:space="preserve"> </w:t>
+                  </w:r>
+                  <w:r>
+                    <w:rPr>
+                      <w:rFonts w:ascii="Courier New" w:eastAsia="Times New Roman" w:hAnsi="Courier New" w:cs="Courier New"/>
+                      <w:sz w:val="21"/>
+                      <w:szCs w:val="21"/>
+                      <w:lang w:val="en-SG" w:eastAsia="en-SG"/>
+                    </w:rPr>
+                    <w:t>1</w:t>
+                  </w:r>
+                </w:p>
+                <w:p>
+                  <w:pPr>
+                    <w:shd w:val="clear" w:color="auto" w:fill="FFFFFF"/>
+                    <w:tabs>
+                      <w:tab w:val="left" w:pos="916"/>
+                      <w:tab w:val="left" w:pos="1832"/>
+                      <w:tab w:val="left" w:pos="2748"/>
+                      <w:tab w:val="left" w:pos="3664"/>
+                      <w:tab w:val="left" w:pos="4580"/>
+                      <w:tab w:val="left" w:pos="5496"/>
+                      <w:tab w:val="left" w:pos="6412"/>
+                      <w:tab w:val="left" w:pos="7328"/>
+                      <w:tab w:val="left" w:pos="8244"/>
+                      <w:tab w:val="left" w:pos="9160"/>
+                      <w:tab w:val="left" w:pos="10076"/>
+                      <w:tab w:val="left" w:pos="10992"/>
+                      <w:tab w:val="left" w:pos="11908"/>
+                      <w:tab w:val="left" w:pos="12824"/>
+                      <w:tab w:val="left" w:pos="13740"/>
+                      <w:tab w:val="left" w:pos="14656"/>
+                    </w:tabs>
+                    <w:jc w:val="left"/>
+                    <w:rPr>
+                      <w:rFonts w:ascii="Courier New" w:eastAsia="Times New Roman" w:hAnsi="Courier New" w:cs="Courier New"/>
+                      <w:sz w:val="21"/>
+                      <w:szCs w:val="21"/>
+                      <w:lang w:val="en-SG" w:eastAsia="en-SG"/>
+                    </w:rPr>
+                  </w:pPr>
+                  <w:r>
+                    <w:rPr>
+                      <w:rFonts w:ascii="Courier New" w:eastAsia="Times New Roman" w:hAnsi="Courier New" w:cs="Courier New"/>
+                      <w:sz w:val="21"/>
+                      <w:szCs w:val="21"/>
+                      <w:lang w:val="en-SG" w:eastAsia="en-SG"/>
+                    </w:rPr>
+                    <w:t>0</w:t>
+                  </w:r>
+                  <w:r>
+                    <w:rPr>
+                      <w:rFonts w:ascii="Courier New" w:eastAsia="Times New Roman" w:hAnsi="Courier New" w:cs="Courier New"/>
+                      <w:sz w:val="21"/>
+                      <w:szCs w:val="21"/>
+                      <w:lang w:val="en-SG" w:eastAsia="en-SG"/>
+                    </w:rPr>
+                    <w:t xml:space="preserve"> </w:t>
+                  </w:r>
+                  <w:r>
+                    <w:rPr>
+                      <w:rFonts w:ascii="Courier New" w:eastAsia="Times New Roman" w:hAnsi="Courier New" w:cs="Courier New"/>
+                      <w:sz w:val="21"/>
+                      <w:szCs w:val="21"/>
+                      <w:lang w:val="en-SG" w:eastAsia="en-SG"/>
                     </w:rPr>
                     <w:t>2</w:t>
                   </w:r>
                 </w:p>
                 <w:p>
                   <w:pPr>
-                    <w:rPr>
-                      <w:rFonts w:ascii="Bookman Old Style" w:hAnsi="Bookman Old Style"/>
-                      <w:lang w:val="en-SG"/>
+                    <w:shd w:val="clear" w:color="auto" w:fill="FFFFFF"/>
+                    <w:tabs>
+                      <w:tab w:val="left" w:pos="916"/>
+                      <w:tab w:val="left" w:pos="1832"/>
+                      <w:tab w:val="left" w:pos="2748"/>
+                      <w:tab w:val="left" w:pos="3664"/>
+                      <w:tab w:val="left" w:pos="4580"/>
+                      <w:tab w:val="left" w:pos="5496"/>
+                      <w:tab w:val="left" w:pos="6412"/>
+                      <w:tab w:val="left" w:pos="7328"/>
+                      <w:tab w:val="left" w:pos="8244"/>
+                      <w:tab w:val="left" w:pos="9160"/>
+                      <w:tab w:val="left" w:pos="10076"/>
+                      <w:tab w:val="left" w:pos="10992"/>
+                      <w:tab w:val="left" w:pos="11908"/>
+                      <w:tab w:val="left" w:pos="12824"/>
+                      <w:tab w:val="left" w:pos="13740"/>
+                      <w:tab w:val="left" w:pos="14656"/>
+                    </w:tabs>
+                    <w:jc w:val="left"/>
+                    <w:rPr>
+                      <w:rFonts w:ascii="Courier New" w:eastAsia="Times New Roman" w:hAnsi="Courier New" w:cs="Courier New"/>
+                      <w:sz w:val="21"/>
+                      <w:szCs w:val="21"/>
+                      <w:lang w:val="en-SG" w:eastAsia="en-SG"/>
                     </w:rPr>
                   </w:pPr>
                   <w:r>
                     <w:rPr>
-                      <w:rFonts w:ascii="Bookman Old Style" w:hAnsi="Bookman Old Style"/>
-                      <w:lang w:val="en-SG"/>
-                    </w:rPr>
-                    <w:t>4 2</w:t>
+                      <w:rFonts w:ascii="Courier New" w:eastAsia="Times New Roman" w:hAnsi="Courier New" w:cs="Courier New"/>
+                      <w:sz w:val="21"/>
+                      <w:szCs w:val="21"/>
+                      <w:lang w:val="en-SG" w:eastAsia="en-SG"/>
+                    </w:rPr>
+                    <w:t>0</w:t>
+                  </w:r>
+                  <w:r>
+                    <w:rPr>
+                      <w:rFonts w:ascii="Courier New" w:eastAsia="Times New Roman" w:hAnsi="Courier New" w:cs="Courier New"/>
+                      <w:sz w:val="21"/>
+                      <w:szCs w:val="21"/>
+                      <w:lang w:val="en-SG" w:eastAsia="en-SG"/>
+                    </w:rPr>
+                    <w:t xml:space="preserve"> </w:t>
+                  </w:r>
+                  <w:r>
+                    <w:rPr>
+                      <w:rFonts w:ascii="Courier New" w:eastAsia="Times New Roman" w:hAnsi="Courier New" w:cs="Courier New"/>
+                      <w:sz w:val="21"/>
+                      <w:szCs w:val="21"/>
+                      <w:lang w:val="en-SG" w:eastAsia="en-SG"/>
+                    </w:rPr>
+                    <w:t>3</w:t>
                   </w:r>
                 </w:p>
                 <w:p>
                   <w:pPr>
-                    <w:rPr>
-                      <w:rFonts w:ascii="Bookman Old Style" w:hAnsi="Bookman Old Style"/>
-                      <w:lang w:val="en-SG"/>
+                    <w:shd w:val="clear" w:color="auto" w:fill="FFFFFF"/>
+                    <w:tabs>
+                      <w:tab w:val="left" w:pos="916"/>
+                      <w:tab w:val="left" w:pos="1832"/>
+                      <w:tab w:val="left" w:pos="2748"/>
+                      <w:tab w:val="left" w:pos="3664"/>
+                      <w:tab w:val="left" w:pos="4580"/>
+                      <w:tab w:val="left" w:pos="5496"/>
+                      <w:tab w:val="left" w:pos="6412"/>
+                      <w:tab w:val="left" w:pos="7328"/>
+                      <w:tab w:val="left" w:pos="8244"/>
+                      <w:tab w:val="left" w:pos="9160"/>
+                      <w:tab w:val="left" w:pos="10076"/>
+                      <w:tab w:val="left" w:pos="10992"/>
+                      <w:tab w:val="left" w:pos="11908"/>
+                      <w:tab w:val="left" w:pos="12824"/>
+                      <w:tab w:val="left" w:pos="13740"/>
+                      <w:tab w:val="left" w:pos="14656"/>
+                    </w:tabs>
+                    <w:jc w:val="left"/>
+                    <w:rPr>
+                      <w:rFonts w:ascii="Courier New" w:eastAsia="Times New Roman" w:hAnsi="Courier New" w:cs="Courier New"/>
+                      <w:sz w:val="21"/>
+                      <w:szCs w:val="21"/>
+                      <w:lang w:val="en-SG" w:eastAsia="en-SG"/>
                     </w:rPr>
                   </w:pPr>
                   <w:r>
                     <w:rPr>
-                      <w:rFonts w:ascii="Bookman Old Style" w:hAnsi="Bookman Old Style"/>
-                      <w:lang w:val="en-SG"/>
-                    </w:rPr>
-                    <w:t>0</w:t>
+                      <w:rFonts w:ascii="Courier New" w:eastAsia="Times New Roman" w:hAnsi="Courier New" w:cs="Courier New"/>
+                      <w:sz w:val="21"/>
+                      <w:szCs w:val="21"/>
+                      <w:lang w:val="en-SG" w:eastAsia="en-SG"/>
+                    </w:rPr>
+                    <w:t>1</w:t>
                   </w:r>
                   <w:r>
                     <w:rPr>
-                      <w:rFonts w:ascii="Bookman Old Style" w:hAnsi="Bookman Old Style"/>
-                      <w:lang w:val="en-SG"/>
+                      <w:rFonts w:ascii="Courier New" w:eastAsia="Times New Roman" w:hAnsi="Courier New" w:cs="Courier New"/>
+                      <w:sz w:val="21"/>
+                      <w:szCs w:val="21"/>
+                      <w:lang w:val="en-SG" w:eastAsia="en-SG"/>
                     </w:rPr>
                     <w:t xml:space="preserve"> </w:t>
                   </w:r>
                   <w:r>
                     <w:rPr>
-                      <w:rFonts w:ascii="Bookman Old Style" w:hAnsi="Bookman Old Style"/>
-                      <w:lang w:val="en-SG"/>
-                    </w:rPr>
-                    <w:t>1</w:t>
+                      <w:rFonts w:ascii="Courier New" w:eastAsia="Times New Roman" w:hAnsi="Courier New" w:cs="Courier New"/>
+                      <w:sz w:val="21"/>
+                      <w:szCs w:val="21"/>
+                      <w:lang w:val="en-SG" w:eastAsia="en-SG"/>
+                    </w:rPr>
+                    <w:t>4</w:t>
                   </w:r>
                 </w:p>
                 <w:p>
                   <w:pPr>
-                    <w:rPr>
-                      <w:rFonts w:ascii="Bookman Old Style" w:hAnsi="Bookman Old Style"/>
-                      <w:lang w:val="en-SG"/>
+                    <w:shd w:val="clear" w:color="auto" w:fill="FFFFFF"/>
+                    <w:tabs>
+                      <w:tab w:val="left" w:pos="916"/>
+                      <w:tab w:val="left" w:pos="1832"/>
+                      <w:tab w:val="left" w:pos="2748"/>
+                      <w:tab w:val="left" w:pos="3664"/>
+                      <w:tab w:val="left" w:pos="4580"/>
+                      <w:tab w:val="left" w:pos="5496"/>
+                      <w:tab w:val="left" w:pos="6412"/>
+                      <w:tab w:val="left" w:pos="7328"/>
+                      <w:tab w:val="left" w:pos="8244"/>
+                      <w:tab w:val="left" w:pos="9160"/>
+                      <w:tab w:val="left" w:pos="10076"/>
+                      <w:tab w:val="left" w:pos="10992"/>
+                      <w:tab w:val="left" w:pos="11908"/>
+                      <w:tab w:val="left" w:pos="12824"/>
+                      <w:tab w:val="left" w:pos="13740"/>
+                      <w:tab w:val="left" w:pos="14656"/>
+                    </w:tabs>
+                    <w:jc w:val="left"/>
+                    <w:rPr>
+                      <w:rFonts w:ascii="Courier New" w:eastAsia="Times New Roman" w:hAnsi="Courier New" w:cs="Courier New"/>
+                      <w:sz w:val="21"/>
+                      <w:szCs w:val="21"/>
+                      <w:lang w:val="en-SG" w:eastAsia="en-SG"/>
                     </w:rPr>
                   </w:pPr>
                   <w:r>
                     <w:rPr>
-                      <w:rFonts w:ascii="Bookman Old Style" w:hAnsi="Bookman Old Style"/>
-                      <w:lang w:val="en-SG"/>
-                    </w:rPr>
-                    <w:t>0</w:t>
+                      <w:rFonts w:ascii="Courier New" w:eastAsia="Times New Roman" w:hAnsi="Courier New" w:cs="Courier New"/>
+                      <w:sz w:val="21"/>
+                      <w:szCs w:val="21"/>
+                      <w:lang w:val="en-SG" w:eastAsia="en-SG"/>
+                    </w:rPr>
+                    <w:t>1</w:t>
                   </w:r>
                   <w:r>
                     <w:rPr>
-                      <w:rFonts w:ascii="Bookman Old Style" w:hAnsi="Bookman Old Style"/>
-                      <w:lang w:val="en-SG"/>
+                      <w:rFonts w:ascii="Courier New" w:eastAsia="Times New Roman" w:hAnsi="Courier New" w:cs="Courier New"/>
+                      <w:sz w:val="21"/>
+                      <w:szCs w:val="21"/>
+                      <w:lang w:val="en-SG" w:eastAsia="en-SG"/>
                     </w:rPr>
                     <w:t xml:space="preserve"> </w:t>
                   </w:r>
                   <w:r>
                     <w:rPr>
-                      <w:rFonts w:ascii="Bookman Old Style" w:hAnsi="Bookman Old Style"/>
-                      <w:lang w:val="en-SG"/>
+                      <w:rFonts w:ascii="Courier New" w:eastAsia="Times New Roman" w:hAnsi="Courier New" w:cs="Courier New"/>
+                      <w:sz w:val="21"/>
+                      <w:szCs w:val="21"/>
+                      <w:lang w:val="en-SG" w:eastAsia="en-SG"/>
+                    </w:rPr>
+                    <w:t>5</w:t>
+                  </w:r>
+                </w:p>
+                <w:p>
+                  <w:pPr>
+                    <w:shd w:val="clear" w:color="auto" w:fill="FFFFFF"/>
+                    <w:tabs>
+                      <w:tab w:val="left" w:pos="916"/>
+                      <w:tab w:val="left" w:pos="1832"/>
+                      <w:tab w:val="left" w:pos="2748"/>
+                      <w:tab w:val="left" w:pos="3664"/>
+                      <w:tab w:val="left" w:pos="4580"/>
+                      <w:tab w:val="left" w:pos="5496"/>
+                      <w:tab w:val="left" w:pos="6412"/>
+                      <w:tab w:val="left" w:pos="7328"/>
+                      <w:tab w:val="left" w:pos="8244"/>
+                      <w:tab w:val="left" w:pos="9160"/>
+                      <w:tab w:val="left" w:pos="10076"/>
+                      <w:tab w:val="left" w:pos="10992"/>
+                      <w:tab w:val="left" w:pos="11908"/>
+                      <w:tab w:val="left" w:pos="12824"/>
+                      <w:tab w:val="left" w:pos="13740"/>
+                      <w:tab w:val="left" w:pos="14656"/>
+                    </w:tabs>
+                    <w:jc w:val="left"/>
+                    <w:rPr>
+                      <w:rFonts w:ascii="Courier New" w:eastAsia="Times New Roman" w:hAnsi="Courier New" w:cs="Courier New"/>
+                      <w:sz w:val="21"/>
+                      <w:szCs w:val="21"/>
+                      <w:lang w:val="en-SG" w:eastAsia="en-SG"/>
+                    </w:rPr>
+                  </w:pPr>
+                  <w:r>
+                    <w:rPr>
+                      <w:rFonts w:ascii="Courier New" w:eastAsia="Times New Roman" w:hAnsi="Courier New" w:cs="Courier New"/>
+                      <w:sz w:val="21"/>
+                      <w:szCs w:val="21"/>
+                      <w:lang w:val="en-SG" w:eastAsia="en-SG"/>
+                    </w:rPr>
+                    <w:t>4</w:t>
+                  </w:r>
+                </w:p>
+                <w:p>
+                  <w:pPr>
+                    <w:shd w:val="clear" w:color="auto" w:fill="FFFFFF"/>
+                    <w:tabs>
+                      <w:tab w:val="left" w:pos="916"/>
+                      <w:tab w:val="left" w:pos="1832"/>
+                      <w:tab w:val="left" w:pos="2748"/>
+                      <w:tab w:val="left" w:pos="3664"/>
+                      <w:tab w:val="left" w:pos="4580"/>
+                      <w:tab w:val="left" w:pos="5496"/>
+                      <w:tab w:val="left" w:pos="6412"/>
+                      <w:tab w:val="left" w:pos="7328"/>
+                      <w:tab w:val="left" w:pos="8244"/>
+                      <w:tab w:val="left" w:pos="9160"/>
+                      <w:tab w:val="left" w:pos="10076"/>
+                      <w:tab w:val="left" w:pos="10992"/>
+                      <w:tab w:val="left" w:pos="11908"/>
+                      <w:tab w:val="left" w:pos="12824"/>
+                      <w:tab w:val="left" w:pos="13740"/>
+                      <w:tab w:val="left" w:pos="14656"/>
+                    </w:tabs>
+                    <w:jc w:val="left"/>
+                    <w:rPr>
+                      <w:rFonts w:ascii="Courier New" w:eastAsia="Times New Roman" w:hAnsi="Courier New" w:cs="Courier New"/>
+                      <w:sz w:val="21"/>
+                      <w:szCs w:val="21"/>
+                      <w:lang w:val="en-SG" w:eastAsia="en-SG"/>
+                    </w:rPr>
+                  </w:pPr>
+                  <w:r>
+                    <w:rPr>
+                      <w:rFonts w:ascii="Courier New" w:eastAsia="Times New Roman" w:hAnsi="Courier New" w:cs="Courier New"/>
+                      <w:sz w:val="21"/>
+                      <w:szCs w:val="21"/>
+                      <w:lang w:val="en-SG" w:eastAsia="en-SG"/>
+                    </w:rPr>
+                    <w:t>4</w:t>
+                  </w:r>
+                </w:p>
+                <w:p>
+                  <w:pPr>
+                    <w:shd w:val="clear" w:color="auto" w:fill="FFFFFF"/>
+                    <w:tabs>
+                      <w:tab w:val="left" w:pos="916"/>
+                      <w:tab w:val="left" w:pos="1832"/>
+                      <w:tab w:val="left" w:pos="2748"/>
+                      <w:tab w:val="left" w:pos="3664"/>
+                      <w:tab w:val="left" w:pos="4580"/>
+                      <w:tab w:val="left" w:pos="5496"/>
+                      <w:tab w:val="left" w:pos="6412"/>
+                      <w:tab w:val="left" w:pos="7328"/>
+                      <w:tab w:val="left" w:pos="8244"/>
+                      <w:tab w:val="left" w:pos="9160"/>
+                      <w:tab w:val="left" w:pos="10076"/>
+                      <w:tab w:val="left" w:pos="10992"/>
+                      <w:tab w:val="left" w:pos="11908"/>
+                      <w:tab w:val="left" w:pos="12824"/>
+                      <w:tab w:val="left" w:pos="13740"/>
+                      <w:tab w:val="left" w:pos="14656"/>
+                    </w:tabs>
+                    <w:jc w:val="left"/>
+                    <w:rPr>
+                      <w:rFonts w:ascii="Courier New" w:eastAsia="Times New Roman" w:hAnsi="Courier New" w:cs="Courier New"/>
+                      <w:sz w:val="21"/>
+                      <w:szCs w:val="21"/>
+                      <w:lang w:val="en-SG" w:eastAsia="en-SG"/>
+                    </w:rPr>
+                  </w:pPr>
+                  <w:r>
+                    <w:rPr>
+                      <w:rFonts w:ascii="Courier New" w:eastAsia="Times New Roman" w:hAnsi="Courier New" w:cs="Courier New"/>
+                      <w:sz w:val="21"/>
+                      <w:szCs w:val="21"/>
+                      <w:lang w:val="en-SG" w:eastAsia="en-SG"/>
+                    </w:rPr>
+                    <w:t>5</w:t>
+                  </w:r>
+                </w:p>
+                <w:p>
+                  <w:pPr>
+                    <w:shd w:val="clear" w:color="auto" w:fill="FFFFFF"/>
+                    <w:tabs>
+                      <w:tab w:val="left" w:pos="916"/>
+                      <w:tab w:val="left" w:pos="1832"/>
+                      <w:tab w:val="left" w:pos="2748"/>
+                      <w:tab w:val="left" w:pos="3664"/>
+                      <w:tab w:val="left" w:pos="4580"/>
+                      <w:tab w:val="left" w:pos="5496"/>
+                      <w:tab w:val="left" w:pos="6412"/>
+                      <w:tab w:val="left" w:pos="7328"/>
+                      <w:tab w:val="left" w:pos="8244"/>
+                      <w:tab w:val="left" w:pos="9160"/>
+                      <w:tab w:val="left" w:pos="10076"/>
+                      <w:tab w:val="left" w:pos="10992"/>
+                      <w:tab w:val="left" w:pos="11908"/>
+                      <w:tab w:val="left" w:pos="12824"/>
+                      <w:tab w:val="left" w:pos="13740"/>
+                      <w:tab w:val="left" w:pos="14656"/>
+                    </w:tabs>
+                    <w:jc w:val="left"/>
+                    <w:rPr>
+                      <w:rFonts w:ascii="Courier New" w:eastAsia="Times New Roman" w:hAnsi="Courier New" w:cs="Courier New"/>
+                      <w:sz w:val="21"/>
+                      <w:szCs w:val="21"/>
+                      <w:lang w:val="en-SG" w:eastAsia="en-SG"/>
+                    </w:rPr>
+                  </w:pPr>
+                  <w:r>
+                    <w:rPr>
+                      <w:rFonts w:ascii="Courier New" w:eastAsia="Times New Roman" w:hAnsi="Courier New" w:cs="Courier New"/>
+                      <w:sz w:val="21"/>
+                      <w:szCs w:val="21"/>
+                      <w:lang w:val="en-SG" w:eastAsia="en-SG"/>
                     </w:rPr>
                     <w:t>2</w:t>
                   </w:r>
                 </w:p>
                 <w:p>
                   <w:pPr>
-                    <w:rPr>
-                      <w:rFonts w:ascii="Bookman Old Style" w:hAnsi="Bookman Old Style"/>
-                      <w:lang w:val="en-SG"/>
+                    <w:shd w:val="clear" w:color="auto" w:fill="FFFFFF"/>
+                    <w:tabs>
+                      <w:tab w:val="left" w:pos="916"/>
+                      <w:tab w:val="left" w:pos="1832"/>
+                      <w:tab w:val="left" w:pos="2748"/>
+                      <w:tab w:val="left" w:pos="3664"/>
+                      <w:tab w:val="left" w:pos="4580"/>
+                      <w:tab w:val="left" w:pos="5496"/>
+                      <w:tab w:val="left" w:pos="6412"/>
+                      <w:tab w:val="left" w:pos="7328"/>
+                      <w:tab w:val="left" w:pos="8244"/>
+                      <w:tab w:val="left" w:pos="9160"/>
+                      <w:tab w:val="left" w:pos="10076"/>
+                      <w:tab w:val="left" w:pos="10992"/>
+                      <w:tab w:val="left" w:pos="11908"/>
+                      <w:tab w:val="left" w:pos="12824"/>
+                      <w:tab w:val="left" w:pos="13740"/>
+                      <w:tab w:val="left" w:pos="14656"/>
+                    </w:tabs>
+                    <w:jc w:val="left"/>
+                    <w:rPr>
+                      <w:rFonts w:ascii="Courier New" w:eastAsia="Times New Roman" w:hAnsi="Courier New" w:cs="Courier New"/>
+                      <w:color w:val="46535E"/>
+                      <w:sz w:val="21"/>
+                      <w:szCs w:val="21"/>
+                      <w:lang w:val="en-SG" w:eastAsia="en-SG"/>
                     </w:rPr>
                   </w:pPr>
                   <w:r>
                     <w:rPr>
-                      <w:rFonts w:ascii="Bookman Old Style" w:hAnsi="Bookman Old Style"/>
-                      <w:lang w:val="en-SG"/>
-                    </w:rPr>
-                    <w:t>0</w:t>
-                  </w:r>
-                </w:p>
-                <w:p>
-                  <w:pPr>
-                    <w:rPr>
-                      <w:rFonts w:ascii="Bookman Old Style" w:hAnsi="Bookman Old Style"/>
-                      <w:lang w:val="en-SG"/>
-                    </w:rPr>
-                  </w:pPr>
-                  <w:r>
-                    <w:rPr>
-                      <w:rFonts w:ascii="Bookman Old Style" w:hAnsi="Bookman Old Style"/>
-                      <w:lang w:val="en-SG"/>
-                    </w:rPr>
-                    <w:t>3 1</w:t>
-                  </w:r>
-                </w:p>
-                <w:p>
-                  <w:pPr>
-                    <w:rPr>
-                      <w:rFonts w:ascii="Bookman Old Style" w:hAnsi="Bookman Old Style"/>
-                      <w:lang w:val="en-SG"/>
-                    </w:rPr>
-                  </w:pPr>
-                  <w:r>
-                    <w:rPr>
-                      <w:rFonts w:ascii="Bookman Old Style" w:hAnsi="Bookman Old Style"/>
-                      <w:lang w:val="en-SG"/>
-                    </w:rPr>
-                    <w:t>1</w:t>
-                  </w:r>
-                  <w:r>
-                    <w:rPr>
-                      <w:rFonts w:ascii="Bookman Old Style" w:hAnsi="Bookman Old Style"/>
-                      <w:lang w:val="en-SG"/>
-                    </w:rPr>
-                    <w:t xml:space="preserve"> </w:t>
-                  </w:r>
-                  <w:r>
-                    <w:rPr>
-                      <w:rFonts w:ascii="Bookman Old Style" w:hAnsi="Bookman Old Style"/>
-                      <w:lang w:val="en-SG"/>
-                    </w:rPr>
-                    <w:t>2</w:t>
-                  </w:r>
-                </w:p>
-                <w:p>
-                  <w:pPr>
-                    <w:rPr>
-                      <w:rFonts w:ascii="Bookman Old Style" w:hAnsi="Bookman Old Style"/>
-                      <w:lang w:val="en-SG"/>
-                    </w:rPr>
-                  </w:pPr>
-                  <w:r>
-                    <w:rPr>
-                      <w:rFonts w:ascii="Bookman Old Style" w:hAnsi="Bookman Old Style"/>
-                      <w:lang w:val="en-SG"/>
-                    </w:rPr>
-                    <w:t>1</w:t>
+                      <w:rFonts w:ascii="Courier New" w:eastAsia="Times New Roman" w:hAnsi="Courier New" w:cs="Courier New"/>
+                      <w:sz w:val="21"/>
+                      <w:szCs w:val="21"/>
+                      <w:lang w:val="en-SG" w:eastAsia="en-SG"/>
+                    </w:rPr>
+                    <w:t>3</w:t>
                   </w:r>
                 </w:p>
               </w:tc>
@@ -1228,71 +1570,25 @@
                 </w:tcPr>
                 <w:p>
                   <w:pPr>
-                    <w:rPr>
-                      <w:rFonts w:ascii="Bookman Old Style" w:hAnsi="Bookman Old Style"/>
-                      <w:lang w:val="en-SG"/>
+                    <w:pStyle w:val="HTMLPreformatted"/>
+                    <w:shd w:val="clear" w:color="auto" w:fill="FFFFFF"/>
+                    <w:rPr>
+                      <w:color w:val="46535E"/>
+                      <w:sz w:val="21"/>
+                      <w:szCs w:val="21"/>
                     </w:rPr>
                   </w:pPr>
                   <w:r>
                     <w:rPr>
-                      <w:rFonts w:ascii="Bookman Old Style" w:hAnsi="Bookman Old Style"/>
-                      <w:lang w:val="en-SG"/>
-                    </w:rPr>
-                    <w:t>1</w:t>
+                      <w:sz w:val="21"/>
+                      <w:szCs w:val="21"/>
+                    </w:rPr>
+                    <w:t>2</w:t>
                   </w:r>
-                  <w:r>
-                    <w:rPr>
-                      <w:rFonts w:ascii="Bookman Old Style" w:hAnsi="Bookman Old Style"/>
-                      <w:lang w:val="en-SG"/>
-                    </w:rPr>
-                    <w:t xml:space="preserve"> </w:t>
-                  </w:r>
-                  <w:r>
-                    <w:rPr>
-                      <w:rFonts w:ascii="Bookman Old Style" w:hAnsi="Bookman Old Style"/>
-                      <w:lang w:val="en-SG"/>
-                    </w:rPr>
-                    <w:t>1</w:t>
-                  </w:r>
-                  <w:r>
-                    <w:rPr>
-                      <w:rFonts w:ascii="Bookman Old Style" w:hAnsi="Bookman Old Style"/>
-                      <w:lang w:val="en-SG"/>
-                    </w:rPr>
-                    <w:t xml:space="preserve"> -1</w:t>
-                  </w:r>
-                </w:p>
-                <w:p>
-                  <w:pPr>
-                    <w:rPr>
-                      <w:rFonts w:ascii="Bookman Old Style" w:hAnsi="Bookman Old Style"/>
-                      <w:lang w:val="en-SG"/>
-                    </w:rPr>
-                  </w:pPr>
-                  <w:r>
-                    <w:rPr>
-                      <w:rFonts w:ascii="Bookman Old Style" w:hAnsi="Bookman Old Style"/>
-                      <w:lang w:val="en-SG"/>
-                    </w:rPr>
-                    <w:t xml:space="preserve">-1 </w:t>
-                  </w:r>
-                  <w:r>
-                    <w:rPr>
-                      <w:rFonts w:ascii="Bookman Old Style" w:hAnsi="Bookman Old Style"/>
-                      <w:lang w:val="en-SG"/>
-                    </w:rPr>
-                    <w:t>1</w:t>
-                  </w:r>
-                </w:p>
-                <w:p>
-                  <w:pPr>
-                    <w:rPr>
-                      <w:rFonts w:ascii="Bookman Old Style" w:hAnsi="Bookman Old Style"/>
-                    </w:rPr>
-                  </w:pPr>
                 </w:p>
               </w:tc>
             </w:tr>
+            <w:bookmarkEnd w:id="0"/>
           </w:tbl>
           <w:p>
             <w:pPr>
@@ -1484,300 +1780,63 @@
           <w:p>
             <w:pPr>
               <w:rPr>
-                <w:rFonts w:ascii="Bookman Old Style" w:hAnsi="Bookman Old Style"/>
-              </w:rPr>
-            </w:pPr>
-            <w:r>
-              <w:rPr>
-                <w:rFonts w:ascii="Bookman Old Style" w:hAnsi="Bookman Old Style"/>
-              </w:rPr>
-              <w:t xml:space="preserve">The height of a </w:t>
-            </w:r>
-            <w:r>
-              <w:rPr>
-                <w:rFonts w:ascii="Bookman Old Style" w:hAnsi="Bookman Old Style"/>
-              </w:rPr>
-              <w:t>Binary Search Tree</w:t>
-            </w:r>
-            <w:r>
-              <w:rPr>
-                <w:rFonts w:ascii="Bookman Old Style" w:hAnsi="Bookman Old Style"/>
-              </w:rPr>
-              <w:t xml:space="preserve"> is the number of edges between the tree's root and its furthest leaf. </w:t>
-            </w:r>
-            <w:r>
-              <w:rPr>
-                <w:rFonts w:ascii="Bookman Old Style" w:hAnsi="Bookman Old Style"/>
-              </w:rPr>
-              <w:t>Write a program that inserts integer values into a Binary Search tree and afterwards displays the height of the tree.</w:t>
-            </w:r>
-          </w:p>
-          <w:tbl>
-            <w:tblPr>
-              <w:tblStyle w:val="TableGrid"/>
-              <w:tblW w:w="0" w:type="auto"/>
-              <w:tblLook w:val="04A0" w:firstRow="1" w:lastRow="0" w:firstColumn="1" w:lastColumn="0" w:noHBand="0" w:noVBand="1"/>
-            </w:tblPr>
-            <w:tblGrid>
-              <w:gridCol w:w="4562"/>
-              <w:gridCol w:w="4562"/>
-            </w:tblGrid>
-            <w:tr>
-              <w:tc>
-                <w:tcPr>
-                  <w:tcW w:w="4562" w:type="dxa"/>
-                </w:tcPr>
-                <w:p>
-                  <w:pPr>
-                    <w:jc w:val="center"/>
-                    <w:rPr>
-                      <w:rFonts w:ascii="Bookman Old Style" w:eastAsiaTheme="minorEastAsia" w:hAnsi="Bookman Old Style"/>
-                    </w:rPr>
-                  </w:pPr>
-                  <w:r>
-                    <w:rPr>
-                      <w:noProof/>
-                    </w:rPr>
-                    <w:drawing>
-                      <wp:inline distT="0" distB="0" distL="0" distR="0" wp14:anchorId="144BF3E4" wp14:editId="105C7C1A">
-                        <wp:extent cx="1504800" cy="1353600"/>
-                        <wp:effectExtent l="0" t="0" r="635" b="0"/>
-                        <wp:docPr id="3" name="Picture 3"/>
-                        <wp:cNvGraphicFramePr>
-                          <a:graphicFrameLocks xmlns:a="http://schemas.openxmlformats.org/drawingml/2006/main" noChangeAspect="1"/>
-                        </wp:cNvGraphicFramePr>
-                        <a:graphic xmlns:a="http://schemas.openxmlformats.org/drawingml/2006/main">
-                          <a:graphicData uri="http://schemas.openxmlformats.org/drawingml/2006/picture">
-                            <pic:pic xmlns:pic="http://schemas.openxmlformats.org/drawingml/2006/picture">
-                              <pic:nvPicPr>
-                                <pic:cNvPr id="0" name="Picture 1"/>
-                                <pic:cNvPicPr>
-                                  <a:picLocks noChangeAspect="1" noChangeArrowheads="1"/>
-                                </pic:cNvPicPr>
-                              </pic:nvPicPr>
-                              <pic:blipFill>
-                                <a:blip r:embed="rId8">
-                                  <a:extLst>
-                                    <a:ext uri="{BEBA8EAE-BF5A-486C-A8C5-ECC9F3942E4B}">
-                                      <a14:imgProps xmlns:a14="http://schemas.microsoft.com/office/drawing/2010/main">
-                                        <a14:imgLayer r:embed="rId9">
-                                          <a14:imgEffect>
-                                            <a14:saturation sat="0"/>
-                                          </a14:imgEffect>
-                                        </a14:imgLayer>
-                                      </a14:imgProps>
-                                    </a:ext>
-                                    <a:ext uri="{28A0092B-C50C-407E-A947-70E740481C1C}">
-                                      <a14:useLocalDpi xmlns:a14="http://schemas.microsoft.com/office/drawing/2010/main" val="0"/>
-                                    </a:ext>
-                                  </a:extLst>
-                                </a:blip>
-                                <a:srcRect/>
-                                <a:stretch>
-                                  <a:fillRect/>
-                                </a:stretch>
-                              </pic:blipFill>
-                              <pic:spPr bwMode="auto">
-                                <a:xfrm>
-                                  <a:off x="0" y="0"/>
-                                  <a:ext cx="1504800" cy="1353600"/>
-                                </a:xfrm>
-                                <a:prstGeom prst="rect">
-                                  <a:avLst/>
-                                </a:prstGeom>
-                                <a:noFill/>
-                                <a:ln>
-                                  <a:noFill/>
-                                </a:ln>
-                              </pic:spPr>
-                            </pic:pic>
-                          </a:graphicData>
-                        </a:graphic>
-                      </wp:inline>
-                    </w:drawing>
-                  </w:r>
-                </w:p>
-              </w:tc>
-              <w:tc>
-                <w:tcPr>
-                  <w:tcW w:w="4562" w:type="dxa"/>
-                </w:tcPr>
-                <w:p>
-                  <w:pPr>
-                    <w:jc w:val="center"/>
-                    <w:rPr>
-                      <w:rFonts w:ascii="Bookman Old Style" w:eastAsiaTheme="minorEastAsia" w:hAnsi="Bookman Old Style"/>
-                    </w:rPr>
-                  </w:pPr>
-                  <w:r>
-                    <w:rPr>
-                      <w:noProof/>
-                    </w:rPr>
-                    <w:drawing>
-                      <wp:inline distT="0" distB="0" distL="0" distR="0" wp14:anchorId="7BBA157E" wp14:editId="40701E08">
-                        <wp:extent cx="1497600" cy="1332000"/>
-                        <wp:effectExtent l="0" t="0" r="7620" b="1905"/>
-                        <wp:docPr id="4" name="Picture 4"/>
-                        <wp:cNvGraphicFramePr>
-                          <a:graphicFrameLocks xmlns:a="http://schemas.openxmlformats.org/drawingml/2006/main" noChangeAspect="1"/>
-                        </wp:cNvGraphicFramePr>
-                        <a:graphic xmlns:a="http://schemas.openxmlformats.org/drawingml/2006/main">
-                          <a:graphicData uri="http://schemas.openxmlformats.org/drawingml/2006/picture">
-                            <pic:pic xmlns:pic="http://schemas.openxmlformats.org/drawingml/2006/picture">
-                              <pic:nvPicPr>
-                                <pic:cNvPr id="0" name="Picture 3"/>
-                                <pic:cNvPicPr>
-                                  <a:picLocks noChangeAspect="1" noChangeArrowheads="1"/>
-                                </pic:cNvPicPr>
-                              </pic:nvPicPr>
-                              <pic:blipFill>
-                                <a:blip r:embed="rId10">
-                                  <a:extLst>
-                                    <a:ext uri="{BEBA8EAE-BF5A-486C-A8C5-ECC9F3942E4B}">
-                                      <a14:imgProps xmlns:a14="http://schemas.microsoft.com/office/drawing/2010/main">
-                                        <a14:imgLayer r:embed="rId11">
-                                          <a14:imgEffect>
-                                            <a14:saturation sat="0"/>
-                                          </a14:imgEffect>
-                                        </a14:imgLayer>
-                                      </a14:imgProps>
-                                    </a:ext>
-                                    <a:ext uri="{28A0092B-C50C-407E-A947-70E740481C1C}">
-                                      <a14:useLocalDpi xmlns:a14="http://schemas.microsoft.com/office/drawing/2010/main" val="0"/>
-                                    </a:ext>
-                                  </a:extLst>
-                                </a:blip>
-                                <a:srcRect/>
-                                <a:stretch>
-                                  <a:fillRect/>
-                                </a:stretch>
-                              </pic:blipFill>
-                              <pic:spPr bwMode="auto">
-                                <a:xfrm>
-                                  <a:off x="0" y="0"/>
-                                  <a:ext cx="1497600" cy="1332000"/>
-                                </a:xfrm>
-                                <a:prstGeom prst="rect">
-                                  <a:avLst/>
-                                </a:prstGeom>
-                                <a:noFill/>
-                                <a:ln>
-                                  <a:noFill/>
-                                </a:ln>
-                              </pic:spPr>
-                            </pic:pic>
-                          </a:graphicData>
-                        </a:graphic>
-                      </wp:inline>
-                    </w:drawing>
-                  </w:r>
-                </w:p>
-              </w:tc>
-            </w:tr>
-          </w:tbl>
-          <w:p>
-            <w:pPr>
-              <w:rPr>
                 <w:rFonts w:ascii="Bookman Old Style" w:eastAsiaTheme="minorEastAsia" w:hAnsi="Bookman Old Style"/>
               </w:rPr>
             </w:pPr>
             <w:r>
               <w:rPr>
-                <w:rFonts w:ascii="Bookman Old Style" w:eastAsiaTheme="minorEastAsia" w:hAnsi="Bookman Old Style"/>
-              </w:rPr>
-              <w:t xml:space="preserve">In the above diagram, </w:t>
-            </w:r>
-            <w:r>
-              <w:rPr>
-                <w:rFonts w:ascii="Bookman Old Style" w:eastAsiaTheme="minorEastAsia" w:hAnsi="Bookman Old Style"/>
-              </w:rPr>
-              <w:t>there</w:t>
-            </w:r>
-            <w:r>
-              <w:rPr>
-                <w:rFonts w:ascii="Bookman Old Style" w:eastAsiaTheme="minorEastAsia" w:hAnsi="Bookman Old Style"/>
-              </w:rPr>
-              <w:t xml:space="preserve"> are </w:t>
+                <w:rFonts w:ascii="Bookman Old Style" w:hAnsi="Bookman Old Style"/>
+              </w:rPr>
+              <w:t xml:space="preserve">You are given a queue of </w:t>
             </w:r>
             <m:oMath>
               <m:r>
                 <w:rPr>
                   <w:rFonts w:ascii="Cambria Math" w:hAnsi="Cambria Math"/>
                 </w:rPr>
-                <m:t>4</m:t>
+                <m:t>N</m:t>
               </m:r>
             </m:oMath>
             <w:r>
               <w:rPr>
-                <w:rFonts w:ascii="Bookman Old Style" w:eastAsiaTheme="minorEastAsia" w:hAnsi="Bookman Old Style"/>
-              </w:rPr>
-              <w:t xml:space="preserve"> nodes in </w:t>
-            </w:r>
-            <w:r>
-              <w:rPr>
-                <w:rFonts w:ascii="Bookman Old Style" w:eastAsiaTheme="minorEastAsia" w:hAnsi="Bookman Old Style"/>
-              </w:rPr>
-              <w:t>t</w:t>
-            </w:r>
-            <w:r>
-              <w:rPr>
-                <w:rFonts w:ascii="Bookman Old Style" w:eastAsiaTheme="minorEastAsia" w:hAnsi="Bookman Old Style"/>
-              </w:rPr>
-              <w:t>he longest root-to-leaf path</w:t>
-            </w:r>
-            <w:r>
-              <w:rPr>
-                <w:rFonts w:ascii="Bookman Old Style" w:eastAsiaTheme="minorEastAsia" w:hAnsi="Bookman Old Style"/>
-              </w:rPr>
-              <w:t xml:space="preserve"> </w:t>
-            </w:r>
-            <w:r>
-              <w:rPr>
-                <w:rFonts w:ascii="Bookman Old Style" w:eastAsiaTheme="minorEastAsia" w:hAnsi="Bookman Old Style"/>
-              </w:rPr>
-              <w:t xml:space="preserve">that are connected by </w:t>
+                <w:rFonts w:ascii="Bookman Old Style" w:hAnsi="Bookman Old Style"/>
+              </w:rPr>
+              <w:t xml:space="preserve"> integers such that the first element represents the front of the queue. You need to dequeue at least one element from the queue. At any one moment, you can convert the queue into a stack. The last element of the queue </w:t>
+            </w:r>
+            <w:r>
+              <w:rPr>
+                <w:rFonts w:ascii="Bookman Old Style" w:hAnsi="Bookman Old Style"/>
+              </w:rPr>
+              <w:lastRenderedPageBreak/>
+              <w:t xml:space="preserve">represents the top of the stack. Your task is to remove exactly </w:t>
             </w:r>
             <m:oMath>
               <m:r>
                 <w:rPr>
                   <w:rFonts w:ascii="Cambria Math" w:hAnsi="Cambria Math"/>
                 </w:rPr>
-                <m:t>3</m:t>
+                <m:t>K</m:t>
               </m:r>
             </m:oMath>
             <w:r>
               <w:rPr>
-                <w:rFonts w:ascii="Bookman Old Style" w:eastAsiaTheme="minorEastAsia" w:hAnsi="Bookman Old Style"/>
-              </w:rPr>
-              <w:t xml:space="preserve"> edges, meaning our BST's </w:t>
+                <w:rFonts w:ascii="Bookman Old Style" w:hAnsi="Bookman Old Style"/>
+              </w:rPr>
+              <w:t xml:space="preserve"> elements such that the sum of the </w:t>
             </w:r>
             <m:oMath>
               <m:r>
                 <w:rPr>
                   <w:rFonts w:ascii="Cambria Math" w:hAnsi="Cambria Math"/>
                 </w:rPr>
-                <m:t>height=3</m:t>
+                <m:t>K</m:t>
               </m:r>
             </m:oMath>
             <w:r>
               <w:rPr>
-                <w:rFonts w:ascii="Bookman Old Style" w:eastAsiaTheme="minorEastAsia" w:hAnsi="Bookman Old Style"/>
-              </w:rPr>
-              <w:t xml:space="preserve">. Thus, we print </w:t>
-            </w:r>
-            <m:oMath>
-              <m:r>
-                <w:rPr>
-                  <w:rFonts w:ascii="Cambria Math" w:hAnsi="Cambria Math"/>
-                </w:rPr>
-                <m:t>3</m:t>
-              </m:r>
-            </m:oMath>
-            <w:r>
-              <w:rPr>
-                <w:rFonts w:ascii="Bookman Old Style" w:eastAsiaTheme="minorEastAsia" w:hAnsi="Bookman Old Style"/>
-              </w:rPr>
-              <w:t xml:space="preserve"> as our answer.</w:t>
+                <w:rFonts w:ascii="Bookman Old Style" w:hAnsi="Bookman Old Style"/>
+              </w:rPr>
+              <w:t xml:space="preserve"> removed elements is maximized.</w:t>
             </w:r>
           </w:p>
           <w:p>
@@ -1797,81 +1856,126 @@
           </w:p>
           <w:p>
             <w:pPr>
-              <w:rPr>
-                <w:rFonts w:ascii="Bookman Old Style" w:hAnsi="Bookman Old Style"/>
-              </w:rPr>
-            </w:pPr>
-            <w:r>
-              <w:rPr>
-                <w:rFonts w:ascii="Bookman Old Style" w:hAnsi="Bookman Old Style"/>
-              </w:rPr>
-              <w:t xml:space="preserve">The first line contains an integer, </w:t>
-            </w:r>
-            <m:oMath>
-              <m:r>
-                <w:rPr>
-                  <w:rFonts w:ascii="Cambria Math" w:hAnsi="Cambria Math"/>
-                </w:rPr>
-                <m:t>n</m:t>
-              </m:r>
-            </m:oMath>
-            <w:r>
-              <w:rPr>
-                <w:rFonts w:ascii="Bookman Old Style" w:hAnsi="Bookman Old Style"/>
-              </w:rPr>
-              <w:t>, denoting the number of nodes in the tree.</w:t>
-            </w:r>
-            <w:r>
-              <w:rPr>
-                <w:rFonts w:ascii="Bookman Old Style" w:hAnsi="Bookman Old Style"/>
-              </w:rPr>
-              <w:t xml:space="preserve"> </w:t>
-            </w:r>
-            <w:r>
-              <w:rPr>
-                <w:rFonts w:ascii="Bookman Old Style" w:hAnsi="Bookman Old Style"/>
-              </w:rPr>
-              <w:t xml:space="preserve">Each of the </w:t>
-            </w:r>
-            <m:oMath>
-              <m:r>
-                <w:rPr>
-                  <w:rFonts w:ascii="Cambria Math" w:hAnsi="Cambria Math"/>
-                </w:rPr>
-                <m:t>n</m:t>
-              </m:r>
-            </m:oMath>
-            <w:r>
-              <w:rPr>
-                <w:rFonts w:ascii="Bookman Old Style" w:hAnsi="Bookman Old Style"/>
-              </w:rPr>
-              <w:t xml:space="preserve"> subsequent lines </w:t>
-            </w:r>
-            <w:r>
-              <w:rPr>
-                <w:rFonts w:ascii="Bookman Old Style" w:hAnsi="Bookman Old Style"/>
-              </w:rPr>
-              <w:t>contain</w:t>
-            </w:r>
-            <w:r>
-              <w:rPr>
-                <w:rFonts w:ascii="Bookman Old Style" w:hAnsi="Bookman Old Style"/>
-              </w:rPr>
-              <w:t xml:space="preserve"> an integer, </w:t>
-            </w:r>
-            <m:oMath>
-              <m:r>
-                <w:rPr>
-                  <w:rFonts w:ascii="Cambria Math" w:hAnsi="Cambria Math"/>
-                </w:rPr>
-                <m:t>data</m:t>
-              </m:r>
-            </m:oMath>
-            <w:r>
-              <w:rPr>
-                <w:rFonts w:ascii="Bookman Old Style" w:hAnsi="Bookman Old Style"/>
-              </w:rPr>
-              <w:t>, denoting the value of an element that must be added to the BST.</w:t>
+              <w:numPr>
+                <w:ilvl w:val="0"/>
+                <w:numId w:val="9"/>
+              </w:numPr>
+              <w:rPr>
+                <w:rFonts w:ascii="Bookman Old Style" w:hAnsi="Bookman Old Style"/>
+              </w:rPr>
+            </w:pPr>
+            <w:r>
+              <w:rPr>
+                <w:rFonts w:ascii="Bookman Old Style" w:hAnsi="Bookman Old Style"/>
+              </w:rPr>
+              <w:t xml:space="preserve">The first line consists of two space-separated integers </w:t>
+            </w:r>
+            <w:r>
+              <w:rPr>
+                <w:rFonts w:ascii="Bookman Old Style" w:hAnsi="Bookman Old Style"/>
+                <w:i/>
+                <w:iCs/>
+              </w:rPr>
+              <w:t>N</w:t>
+            </w:r>
+            <w:r>
+              <w:rPr>
+                <w:rFonts w:ascii="Bookman Old Style" w:hAnsi="Bookman Old Style"/>
+              </w:rPr>
+              <w:t xml:space="preserve"> and </w:t>
+            </w:r>
+            <w:r>
+              <w:rPr>
+                <w:rFonts w:ascii="Bookman Old Style" w:hAnsi="Bookman Old Style"/>
+                <w:i/>
+                <w:iCs/>
+              </w:rPr>
+              <w:t>K</w:t>
+            </w:r>
+            <w:r>
+              <w:rPr>
+                <w:rFonts w:ascii="Bookman Old Style" w:hAnsi="Bookman Old Style"/>
+              </w:rPr>
+              <w:t>.</w:t>
+            </w:r>
+          </w:p>
+          <w:p>
+            <w:pPr>
+              <w:pStyle w:val="ListParagraph"/>
+              <w:numPr>
+                <w:ilvl w:val="0"/>
+                <w:numId w:val="9"/>
+              </w:numPr>
+              <w:rPr>
+                <w:rFonts w:ascii="Bookman Old Style" w:hAnsi="Bookman Old Style"/>
+              </w:rPr>
+            </w:pPr>
+            <w:r>
+              <w:rPr>
+                <w:rFonts w:ascii="Bookman Old Style" w:hAnsi="Bookman Old Style"/>
+              </w:rPr>
+              <w:t xml:space="preserve">The second line consists of </w:t>
+            </w:r>
+            <w:r>
+              <w:rPr>
+                <w:rFonts w:ascii="Bookman Old Style" w:hAnsi="Bookman Old Style"/>
+                <w:i/>
+                <w:iCs/>
+              </w:rPr>
+              <w:t>N</w:t>
+            </w:r>
+            <w:r>
+              <w:rPr>
+                <w:rFonts w:ascii="Bookman Old Style" w:hAnsi="Bookman Old Style"/>
+              </w:rPr>
+              <w:t xml:space="preserve"> space-separated integers denoting the elements of the stack.</w:t>
+            </w:r>
+          </w:p>
+          <w:p>
+            <w:pPr>
+              <w:rPr>
+                <w:rFonts w:ascii="Bookman Old Style" w:eastAsiaTheme="minorEastAsia" w:hAnsi="Bookman Old Style"/>
+                <w:b/>
+              </w:rPr>
+            </w:pPr>
+            <w:r>
+              <w:rPr>
+                <w:rFonts w:ascii="Bookman Old Style" w:eastAsiaTheme="minorEastAsia" w:hAnsi="Bookman Old Style"/>
+                <w:b/>
+              </w:rPr>
+              <w:t>Output Description:</w:t>
+            </w:r>
+          </w:p>
+          <w:p>
+            <w:pPr>
+              <w:pStyle w:val="ListParagraph"/>
+              <w:numPr>
+                <w:ilvl w:val="0"/>
+                <w:numId w:val="10"/>
+              </w:numPr>
+              <w:rPr>
+                <w:rFonts w:ascii="Bookman Old Style" w:hAnsi="Bookman Old Style"/>
+              </w:rPr>
+            </w:pPr>
+            <w:r>
+              <w:rPr>
+                <w:rFonts w:ascii="Bookman Old Style" w:hAnsi="Bookman Old Style"/>
+              </w:rPr>
+              <w:t xml:space="preserve">Print the maximum possible sum of the </w:t>
+            </w:r>
+            <w:r>
+              <w:rPr>
+                <w:rFonts w:ascii="Bookman Old Style" w:hAnsi="Bookman Old Style"/>
+                <w:i/>
+                <w:iCs/>
+              </w:rPr>
+              <w:t>K</w:t>
+            </w:r>
+            <w:r>
+              <w:rPr>
+                <w:rFonts w:ascii="Bookman Old Style" w:hAnsi="Bookman Old Style"/>
+              </w:rPr>
+              <w:t xml:space="preserve"> removed elements</w:t>
             </w:r>
           </w:p>
           <w:p>
@@ -1944,17 +2048,41 @@
                 </w:tcPr>
                 <w:p>
                   <w:pPr>
-                    <w:rPr>
-                      <w:rFonts w:ascii="Bookman Old Style" w:hAnsi="Bookman Old Style"/>
-                      <w:lang w:val="en-SG"/>
+                    <w:shd w:val="clear" w:color="auto" w:fill="FFFFFF"/>
+                    <w:tabs>
+                      <w:tab w:val="left" w:pos="916"/>
+                      <w:tab w:val="left" w:pos="1832"/>
+                      <w:tab w:val="left" w:pos="2748"/>
+                      <w:tab w:val="left" w:pos="3664"/>
+                      <w:tab w:val="left" w:pos="4580"/>
+                      <w:tab w:val="left" w:pos="5496"/>
+                      <w:tab w:val="left" w:pos="6412"/>
+                      <w:tab w:val="left" w:pos="7328"/>
+                      <w:tab w:val="left" w:pos="8244"/>
+                      <w:tab w:val="left" w:pos="9160"/>
+                      <w:tab w:val="left" w:pos="10076"/>
+                      <w:tab w:val="left" w:pos="10992"/>
+                      <w:tab w:val="left" w:pos="11908"/>
+                      <w:tab w:val="left" w:pos="12824"/>
+                      <w:tab w:val="left" w:pos="13740"/>
+                      <w:tab w:val="left" w:pos="14656"/>
+                    </w:tabs>
+                    <w:jc w:val="left"/>
+                    <w:rPr>
+                      <w:rFonts w:ascii="Courier New" w:eastAsia="Times New Roman" w:hAnsi="Courier New" w:cs="Courier New"/>
+                      <w:sz w:val="21"/>
+                      <w:szCs w:val="21"/>
+                      <w:lang w:val="en-SG" w:eastAsia="en-SG"/>
                     </w:rPr>
                   </w:pPr>
                   <w:r>
                     <w:rPr>
-                      <w:rFonts w:ascii="Bookman Old Style" w:hAnsi="Bookman Old Style"/>
-                      <w:lang w:val="en-SG"/>
-                    </w:rPr>
-                    <w:t>7</w:t>
+                      <w:rFonts w:ascii="Courier New" w:eastAsia="Times New Roman" w:hAnsi="Courier New" w:cs="Courier New"/>
+                      <w:sz w:val="21"/>
+                      <w:szCs w:val="21"/>
+                      <w:lang w:val="en-SG" w:eastAsia="en-SG"/>
+                    </w:rPr>
+                    <w:t>10 5</w:t>
                   </w:r>
                 </w:p>
                 <w:p>
@@ -1966,100 +2094,12 @@
                   </w:pPr>
                   <w:r>
                     <w:rPr>
-                      <w:rFonts w:ascii="Bookman Old Style" w:hAnsi="Bookman Old Style"/>
-                      <w:lang w:val="en-SG"/>
-                    </w:rPr>
-                    <w:t>3</w:t>
-                  </w:r>
-                </w:p>
-                <w:p>
-                  <w:pPr>
-                    <w:rPr>
-                      <w:rFonts w:ascii="Bookman Old Style" w:hAnsi="Bookman Old Style"/>
-                      <w:lang w:val="en-SG"/>
-                    </w:rPr>
-                  </w:pPr>
-                  <w:r>
-                    <w:rPr>
-                      <w:rFonts w:ascii="Bookman Old Style" w:hAnsi="Bookman Old Style"/>
-                      <w:lang w:val="en-SG"/>
-                    </w:rPr>
-                    <w:t>5</w:t>
-                  </w:r>
-                </w:p>
-                <w:p>
-                  <w:pPr>
-                    <w:rPr>
-                      <w:rFonts w:ascii="Bookman Old Style" w:hAnsi="Bookman Old Style"/>
-                      <w:lang w:val="en-SG"/>
-                    </w:rPr>
-                  </w:pPr>
-                  <w:r>
-                    <w:rPr>
-                      <w:rFonts w:ascii="Bookman Old Style" w:hAnsi="Bookman Old Style"/>
-                      <w:lang w:val="en-SG"/>
-                    </w:rPr>
-                    <w:t>2</w:t>
-                  </w:r>
-                </w:p>
-                <w:p>
-                  <w:pPr>
-                    <w:rPr>
-                      <w:rFonts w:ascii="Bookman Old Style" w:hAnsi="Bookman Old Style"/>
-                      <w:lang w:val="en-SG"/>
-                    </w:rPr>
-                  </w:pPr>
-                  <w:r>
-                    <w:rPr>
-                      <w:rFonts w:ascii="Bookman Old Style" w:hAnsi="Bookman Old Style"/>
-                      <w:lang w:val="en-SG"/>
-                    </w:rPr>
-                    <w:t>1</w:t>
-                  </w:r>
-                </w:p>
-                <w:p>
-                  <w:pPr>
-                    <w:rPr>
-                      <w:rFonts w:ascii="Bookman Old Style" w:hAnsi="Bookman Old Style"/>
-                      <w:lang w:val="en-SG"/>
-                    </w:rPr>
-                  </w:pPr>
-                  <w:r>
-                    <w:rPr>
-                      <w:rFonts w:ascii="Bookman Old Style" w:hAnsi="Bookman Old Style"/>
-                      <w:lang w:val="en-SG"/>
-                    </w:rPr>
-                    <w:t>4</w:t>
-                  </w:r>
-                </w:p>
-                <w:p>
-                  <w:pPr>
-                    <w:rPr>
-                      <w:rFonts w:ascii="Bookman Old Style" w:hAnsi="Bookman Old Style"/>
-                      <w:lang w:val="en-SG"/>
-                    </w:rPr>
-                  </w:pPr>
-                  <w:r>
-                    <w:rPr>
-                      <w:rFonts w:ascii="Bookman Old Style" w:hAnsi="Bookman Old Style"/>
-                      <w:lang w:val="en-SG"/>
-                    </w:rPr>
-                    <w:t>6</w:t>
-                  </w:r>
-                </w:p>
-                <w:p>
-                  <w:pPr>
-                    <w:rPr>
-                      <w:rFonts w:ascii="Bookman Old Style" w:hAnsi="Bookman Old Style"/>
-                      <w:lang w:val="en-SG"/>
-                    </w:rPr>
-                  </w:pPr>
-                  <w:r>
-                    <w:rPr>
-                      <w:rFonts w:ascii="Bookman Old Style" w:hAnsi="Bookman Old Style"/>
-                      <w:lang w:val="en-SG"/>
-                    </w:rPr>
-                    <w:t>7</w:t>
+                      <w:rFonts w:ascii="Courier New" w:eastAsia="Times New Roman" w:hAnsi="Courier New" w:cs="Courier New"/>
+                      <w:sz w:val="21"/>
+                      <w:szCs w:val="21"/>
+                      <w:lang w:val="en-SG" w:eastAsia="en-SG"/>
+                    </w:rPr>
+                    <w:t>10 9 1 2 3 4 5 6 7 8</w:t>
                   </w:r>
                 </w:p>
               </w:tc>
@@ -2071,23 +2111,17 @@
                   <w:pPr>
                     <w:rPr>
                       <w:rFonts w:ascii="Bookman Old Style" w:hAnsi="Bookman Old Style"/>
-                      <w:lang w:val="en-SG"/>
                     </w:rPr>
                   </w:pPr>
                   <w:r>
                     <w:rPr>
-                      <w:rFonts w:ascii="Bookman Old Style" w:hAnsi="Bookman Old Style"/>
-                      <w:lang w:val="en-SG"/>
-                    </w:rPr>
-                    <w:t>3</w:t>
+                      <w:sz w:val="21"/>
+                      <w:szCs w:val="21"/>
+                    </w:rPr>
+                    <w:t>40</w:t>
                   </w:r>
-                </w:p>
-                <w:p>
-                  <w:pPr>
-                    <w:rPr>
-                      <w:rFonts w:ascii="Bookman Old Style" w:hAnsi="Bookman Old Style"/>
-                    </w:rPr>
-                  </w:pPr>
+                  <w:bookmarkStart w:id="1" w:name="_GoBack"/>
+                  <w:bookmarkEnd w:id="1"/>
                 </w:p>
               </w:tc>
             </w:tr>
@@ -2294,8 +2328,8 @@
       </w:pPr>
     </w:p>
     <w:sectPr>
-      <w:headerReference w:type="default" r:id="rId12"/>
-      <w:headerReference w:type="first" r:id="rId13"/>
+      <w:headerReference w:type="default" r:id="rId7"/>
+      <w:headerReference w:type="first" r:id="rId8"/>
       <w:pgSz w:w="12240" w:h="15840"/>
       <w:pgMar w:top="1440" w:right="1440" w:bottom="1440" w:left="1440" w:header="720" w:footer="720" w:gutter="0"/>
       <w:cols w:space="720"/>
@@ -2466,7 +2500,18 @@
               <w:color w:val="000000"/>
               <w:shd w:val="clear" w:color="auto" w:fill="FFFFFF"/>
             </w:rPr>
-            <w:t>Mid Term Examination</w:t>
+            <w:t>Final</w:t>
+          </w:r>
+          <w:r>
+            <w:rPr>
+              <w:rFonts w:ascii="Times New Roman" w:eastAsia="Times New Roman" w:hAnsi="Times New Roman" w:cs="Times New Roman"/>
+              <w:b/>
+              <w:bCs/>
+              <w:iCs/>
+              <w:color w:val="000000"/>
+              <w:shd w:val="clear" w:color="auto" w:fill="FFFFFF"/>
+            </w:rPr>
+            <w:t xml:space="preserve"> Examination</w:t>
           </w:r>
         </w:p>
         <w:p>
@@ -2535,29 +2580,7 @@
               <w:color w:val="000000"/>
               <w:shd w:val="clear" w:color="auto" w:fill="FFFFFF"/>
             </w:rPr>
-            <w:t xml:space="preserve">Course </w:t>
-          </w:r>
-          <w:r>
-            <w:rPr>
-              <w:rFonts w:ascii="Times New Roman" w:eastAsia="Times New Roman" w:hAnsi="Times New Roman" w:cs="Times New Roman"/>
-              <w:b/>
-              <w:bCs/>
-              <w:iCs/>
-              <w:color w:val="000000"/>
-              <w:shd w:val="clear" w:color="auto" w:fill="FFFFFF"/>
-            </w:rPr>
-            <w:t>Code:</w:t>
-          </w:r>
-          <w:r>
-            <w:rPr>
-              <w:rFonts w:ascii="Times New Roman" w:eastAsia="Times New Roman" w:hAnsi="Times New Roman" w:cs="Times New Roman"/>
-              <w:b/>
-              <w:bCs/>
-              <w:iCs/>
-              <w:color w:val="000000"/>
-              <w:shd w:val="clear" w:color="auto" w:fill="FFFFFF"/>
-            </w:rPr>
-            <w:t xml:space="preserve"> CSE 208 (Sec: 1)</w:t>
+            <w:t>Course Code: CSE 208 (Sec: 1)</w:t>
           </w:r>
         </w:p>
         <w:p>
@@ -3167,6 +3190,119 @@
     </w:lvl>
   </w:abstractNum>
   <w:abstractNum w:abstractNumId="5" w15:restartNumberingAfterBreak="0">
+    <w:nsid w:val="2EFB0BC7"/>
+    <w:multiLevelType w:val="hybridMultilevel"/>
+    <w:tmpl w:val="0504E698"/>
+    <w:lvl w:ilvl="0" w:tplc="48090001">
+      <w:start w:val="1"/>
+      <w:numFmt w:val="bullet"/>
+      <w:lvlText w:val=""/>
+      <w:lvlJc w:val="left"/>
+      <w:pPr>
+        <w:ind w:left="720" w:hanging="360"/>
+      </w:pPr>
+      <w:rPr>
+        <w:rFonts w:ascii="Symbol" w:hAnsi="Symbol" w:hint="default"/>
+      </w:rPr>
+    </w:lvl>
+    <w:lvl w:ilvl="1" w:tplc="48090003" w:tentative="1">
+      <w:start w:val="1"/>
+      <w:numFmt w:val="bullet"/>
+      <w:lvlText w:val="o"/>
+      <w:lvlJc w:val="left"/>
+      <w:pPr>
+        <w:ind w:left="1440" w:hanging="360"/>
+      </w:pPr>
+      <w:rPr>
+        <w:rFonts w:ascii="Courier New" w:hAnsi="Courier New" w:cs="Courier New" w:hint="default"/>
+      </w:rPr>
+    </w:lvl>
+    <w:lvl w:ilvl="2" w:tplc="48090005" w:tentative="1">
+      <w:start w:val="1"/>
+      <w:numFmt w:val="bullet"/>
+      <w:lvlText w:val=""/>
+      <w:lvlJc w:val="left"/>
+      <w:pPr>
+        <w:ind w:left="2160" w:hanging="360"/>
+      </w:pPr>
+      <w:rPr>
+        <w:rFonts w:ascii="Wingdings" w:hAnsi="Wingdings" w:hint="default"/>
+      </w:rPr>
+    </w:lvl>
+    <w:lvl w:ilvl="3" w:tplc="48090001" w:tentative="1">
+      <w:start w:val="1"/>
+      <w:numFmt w:val="bullet"/>
+      <w:lvlText w:val=""/>
+      <w:lvlJc w:val="left"/>
+      <w:pPr>
+        <w:ind w:left="2880" w:hanging="360"/>
+      </w:pPr>
+      <w:rPr>
+        <w:rFonts w:ascii="Symbol" w:hAnsi="Symbol" w:hint="default"/>
+      </w:rPr>
+    </w:lvl>
+    <w:lvl w:ilvl="4" w:tplc="48090003" w:tentative="1">
+      <w:start w:val="1"/>
+      <w:numFmt w:val="bullet"/>
+      <w:lvlText w:val="o"/>
+      <w:lvlJc w:val="left"/>
+      <w:pPr>
+        <w:ind w:left="3600" w:hanging="360"/>
+      </w:pPr>
+      <w:rPr>
+        <w:rFonts w:ascii="Courier New" w:hAnsi="Courier New" w:cs="Courier New" w:hint="default"/>
+      </w:rPr>
+    </w:lvl>
+    <w:lvl w:ilvl="5" w:tplc="48090005" w:tentative="1">
+      <w:start w:val="1"/>
+      <w:numFmt w:val="bullet"/>
+      <w:lvlText w:val=""/>
+      <w:lvlJc w:val="left"/>
+      <w:pPr>
+        <w:ind w:left="4320" w:hanging="360"/>
+      </w:pPr>
+      <w:rPr>
+        <w:rFonts w:ascii="Wingdings" w:hAnsi="Wingdings" w:hint="default"/>
+      </w:rPr>
+    </w:lvl>
+    <w:lvl w:ilvl="6" w:tplc="48090001" w:tentative="1">
+      <w:start w:val="1"/>
+      <w:numFmt w:val="bullet"/>
+      <w:lvlText w:val=""/>
+      <w:lvlJc w:val="left"/>
+      <w:pPr>
+        <w:ind w:left="5040" w:hanging="360"/>
+      </w:pPr>
+      <w:rPr>
+        <w:rFonts w:ascii="Symbol" w:hAnsi="Symbol" w:hint="default"/>
+      </w:rPr>
+    </w:lvl>
+    <w:lvl w:ilvl="7" w:tplc="48090003" w:tentative="1">
+      <w:start w:val="1"/>
+      <w:numFmt w:val="bullet"/>
+      <w:lvlText w:val="o"/>
+      <w:lvlJc w:val="left"/>
+      <w:pPr>
+        <w:ind w:left="5760" w:hanging="360"/>
+      </w:pPr>
+      <w:rPr>
+        <w:rFonts w:ascii="Courier New" w:hAnsi="Courier New" w:cs="Courier New" w:hint="default"/>
+      </w:rPr>
+    </w:lvl>
+    <w:lvl w:ilvl="8" w:tplc="48090005" w:tentative="1">
+      <w:start w:val="1"/>
+      <w:numFmt w:val="bullet"/>
+      <w:lvlText w:val=""/>
+      <w:lvlJc w:val="left"/>
+      <w:pPr>
+        <w:ind w:left="6480" w:hanging="360"/>
+      </w:pPr>
+      <w:rPr>
+        <w:rFonts w:ascii="Wingdings" w:hAnsi="Wingdings" w:hint="default"/>
+      </w:rPr>
+    </w:lvl>
+  </w:abstractNum>
+  <w:abstractNum w:abstractNumId="6" w15:restartNumberingAfterBreak="0">
     <w:nsid w:val="55B95C3F"/>
     <w:multiLevelType w:val="hybridMultilevel"/>
     <w:tmpl w:val="BA665F90"/>
@@ -3257,7 +3393,7 @@
       </w:pPr>
     </w:lvl>
   </w:abstractNum>
-  <w:abstractNum w:abstractNumId="6" w15:restartNumberingAfterBreak="0">
+  <w:abstractNum w:abstractNumId="7" w15:restartNumberingAfterBreak="0">
     <w:nsid w:val="5EB76E85"/>
     <w:multiLevelType w:val="hybridMultilevel"/>
     <w:tmpl w:val="C0089706"/>
@@ -3348,7 +3484,120 @@
       </w:pPr>
     </w:lvl>
   </w:abstractNum>
-  <w:abstractNum w:abstractNumId="7" w15:restartNumberingAfterBreak="0">
+  <w:abstractNum w:abstractNumId="8" w15:restartNumberingAfterBreak="0">
+    <w:nsid w:val="60921166"/>
+    <w:multiLevelType w:val="hybridMultilevel"/>
+    <w:tmpl w:val="3FAE4E72"/>
+    <w:lvl w:ilvl="0" w:tplc="48090001">
+      <w:start w:val="1"/>
+      <w:numFmt w:val="bullet"/>
+      <w:lvlText w:val=""/>
+      <w:lvlJc w:val="left"/>
+      <w:pPr>
+        <w:ind w:left="1080" w:hanging="360"/>
+      </w:pPr>
+      <w:rPr>
+        <w:rFonts w:ascii="Symbol" w:hAnsi="Symbol" w:hint="default"/>
+      </w:rPr>
+    </w:lvl>
+    <w:lvl w:ilvl="1" w:tplc="48090003" w:tentative="1">
+      <w:start w:val="1"/>
+      <w:numFmt w:val="bullet"/>
+      <w:lvlText w:val="o"/>
+      <w:lvlJc w:val="left"/>
+      <w:pPr>
+        <w:ind w:left="1800" w:hanging="360"/>
+      </w:pPr>
+      <w:rPr>
+        <w:rFonts w:ascii="Courier New" w:hAnsi="Courier New" w:cs="Courier New" w:hint="default"/>
+      </w:rPr>
+    </w:lvl>
+    <w:lvl w:ilvl="2" w:tplc="48090005" w:tentative="1">
+      <w:start w:val="1"/>
+      <w:numFmt w:val="bullet"/>
+      <w:lvlText w:val=""/>
+      <w:lvlJc w:val="left"/>
+      <w:pPr>
+        <w:ind w:left="2520" w:hanging="360"/>
+      </w:pPr>
+      <w:rPr>
+        <w:rFonts w:ascii="Wingdings" w:hAnsi="Wingdings" w:hint="default"/>
+      </w:rPr>
+    </w:lvl>
+    <w:lvl w:ilvl="3" w:tplc="48090001" w:tentative="1">
+      <w:start w:val="1"/>
+      <w:numFmt w:val="bullet"/>
+      <w:lvlText w:val=""/>
+      <w:lvlJc w:val="left"/>
+      <w:pPr>
+        <w:ind w:left="3240" w:hanging="360"/>
+      </w:pPr>
+      <w:rPr>
+        <w:rFonts w:ascii="Symbol" w:hAnsi="Symbol" w:hint="default"/>
+      </w:rPr>
+    </w:lvl>
+    <w:lvl w:ilvl="4" w:tplc="48090003" w:tentative="1">
+      <w:start w:val="1"/>
+      <w:numFmt w:val="bullet"/>
+      <w:lvlText w:val="o"/>
+      <w:lvlJc w:val="left"/>
+      <w:pPr>
+        <w:ind w:left="3960" w:hanging="360"/>
+      </w:pPr>
+      <w:rPr>
+        <w:rFonts w:ascii="Courier New" w:hAnsi="Courier New" w:cs="Courier New" w:hint="default"/>
+      </w:rPr>
+    </w:lvl>
+    <w:lvl w:ilvl="5" w:tplc="48090005" w:tentative="1">
+      <w:start w:val="1"/>
+      <w:numFmt w:val="bullet"/>
+      <w:lvlText w:val=""/>
+      <w:lvlJc w:val="left"/>
+      <w:pPr>
+        <w:ind w:left="4680" w:hanging="360"/>
+      </w:pPr>
+      <w:rPr>
+        <w:rFonts w:ascii="Wingdings" w:hAnsi="Wingdings" w:hint="default"/>
+      </w:rPr>
+    </w:lvl>
+    <w:lvl w:ilvl="6" w:tplc="48090001" w:tentative="1">
+      <w:start w:val="1"/>
+      <w:numFmt w:val="bullet"/>
+      <w:lvlText w:val=""/>
+      <w:lvlJc w:val="left"/>
+      <w:pPr>
+        <w:ind w:left="5400" w:hanging="360"/>
+      </w:pPr>
+      <w:rPr>
+        <w:rFonts w:ascii="Symbol" w:hAnsi="Symbol" w:hint="default"/>
+      </w:rPr>
+    </w:lvl>
+    <w:lvl w:ilvl="7" w:tplc="48090003" w:tentative="1">
+      <w:start w:val="1"/>
+      <w:numFmt w:val="bullet"/>
+      <w:lvlText w:val="o"/>
+      <w:lvlJc w:val="left"/>
+      <w:pPr>
+        <w:ind w:left="6120" w:hanging="360"/>
+      </w:pPr>
+      <w:rPr>
+        <w:rFonts w:ascii="Courier New" w:hAnsi="Courier New" w:cs="Courier New" w:hint="default"/>
+      </w:rPr>
+    </w:lvl>
+    <w:lvl w:ilvl="8" w:tplc="48090005" w:tentative="1">
+      <w:start w:val="1"/>
+      <w:numFmt w:val="bullet"/>
+      <w:lvlText w:val=""/>
+      <w:lvlJc w:val="left"/>
+      <w:pPr>
+        <w:ind w:left="6840" w:hanging="360"/>
+      </w:pPr>
+      <w:rPr>
+        <w:rFonts w:ascii="Wingdings" w:hAnsi="Wingdings" w:hint="default"/>
+      </w:rPr>
+    </w:lvl>
+  </w:abstractNum>
+  <w:abstractNum w:abstractNumId="9" w15:restartNumberingAfterBreak="0">
     <w:nsid w:val="632A103D"/>
     <w:multiLevelType w:val="hybridMultilevel"/>
     <w:tmpl w:val="D8B2C93C"/>
@@ -3462,7 +3711,7 @@
     </w:lvl>
   </w:abstractNum>
   <w:num w:numId="1">
-    <w:abstractNumId w:val="6"/>
+    <w:abstractNumId w:val="7"/>
   </w:num>
   <w:num w:numId="2">
     <w:abstractNumId w:val="3"/>
@@ -3474,7 +3723,7 @@
     <w:abstractNumId w:val="2"/>
   </w:num>
   <w:num w:numId="5">
-    <w:abstractNumId w:val="5"/>
+    <w:abstractNumId w:val="6"/>
   </w:num>
   <w:num w:numId="6">
     <w:abstractNumId w:val="4"/>
@@ -3483,7 +3732,13 @@
     <w:abstractNumId w:val="0"/>
   </w:num>
   <w:num w:numId="8">
-    <w:abstractNumId w:val="7"/>
+    <w:abstractNumId w:val="9"/>
+  </w:num>
+  <w:num w:numId="9">
+    <w:abstractNumId w:val="8"/>
+  </w:num>
+  <w:num w:numId="10">
+    <w:abstractNumId w:val="5"/>
   </w:num>
 </w:numbering>
 </file>
@@ -4049,6 +4304,55 @@
       </w:tblBorders>
     </w:tblPr>
   </w:style>
+  <w:style w:type="paragraph" w:styleId="HTMLPreformatted">
+    <w:name w:val="HTML Preformatted"/>
+    <w:basedOn w:val="Normal"/>
+    <w:link w:val="HTMLPreformattedChar"/>
+    <w:uiPriority w:val="99"/>
+    <w:unhideWhenUsed/>
+    <w:rsid w:val="00A65006"/>
+    <w:pPr>
+      <w:tabs>
+        <w:tab w:val="left" w:pos="916"/>
+        <w:tab w:val="left" w:pos="1832"/>
+        <w:tab w:val="left" w:pos="2748"/>
+        <w:tab w:val="left" w:pos="3664"/>
+        <w:tab w:val="left" w:pos="4580"/>
+        <w:tab w:val="left" w:pos="5496"/>
+        <w:tab w:val="left" w:pos="6412"/>
+        <w:tab w:val="left" w:pos="7328"/>
+        <w:tab w:val="left" w:pos="8244"/>
+        <w:tab w:val="left" w:pos="9160"/>
+        <w:tab w:val="left" w:pos="10076"/>
+        <w:tab w:val="left" w:pos="10992"/>
+        <w:tab w:val="left" w:pos="11908"/>
+        <w:tab w:val="left" w:pos="12824"/>
+        <w:tab w:val="left" w:pos="13740"/>
+        <w:tab w:val="left" w:pos="14656"/>
+      </w:tabs>
+      <w:spacing w:after="0" w:line="240" w:lineRule="auto"/>
+      <w:jc w:val="left"/>
+    </w:pPr>
+    <w:rPr>
+      <w:rFonts w:ascii="Courier New" w:eastAsia="Times New Roman" w:hAnsi="Courier New" w:cs="Courier New"/>
+      <w:sz w:val="20"/>
+      <w:szCs w:val="20"/>
+      <w:lang w:val="en-SG" w:eastAsia="en-SG"/>
+    </w:rPr>
+  </w:style>
+  <w:style w:type="character" w:customStyle="1" w:styleId="HTMLPreformattedChar">
+    <w:name w:val="HTML Preformatted Char"/>
+    <w:basedOn w:val="DefaultParagraphFont"/>
+    <w:link w:val="HTMLPreformatted"/>
+    <w:uiPriority w:val="99"/>
+    <w:rsid w:val="00A65006"/>
+    <w:rPr>
+      <w:rFonts w:ascii="Courier New" w:eastAsia="Times New Roman" w:hAnsi="Courier New" w:cs="Courier New"/>
+      <w:sz w:val="20"/>
+      <w:szCs w:val="20"/>
+      <w:lang w:val="en-SG" w:eastAsia="en-SG"/>
+    </w:rPr>
+  </w:style>
 </w:styles>
 </file>
 

</xml_diff>